<commit_message>
added some news from meetings
</commit_message>
<xml_diff>
--- a/c780_carel_cloud_engine_binary_Step_2/Documents/specs/CGM_Step2_FW_Requirements.docx
+++ b/c780_carel_cloud_engine_binary_Step_2/Documents/specs/CGM_Step2_FW_Requirements.docx
@@ -42,8 +42,19 @@
           <w:szCs w:val="20"/>
           <w:lang w:val="it-IT"/>
         </w:rPr>
-        <w:t xml:space="preserve"> Confidential</w:t>
-      </w:r>
+        <w:t xml:space="preserve"> </w:t>
+      </w:r>
+      <w:proofErr w:type="spellStart"/>
+      <w:r>
+        <w:rPr>
+          <w:rFonts w:ascii="Verdana" w:hAnsi="Verdana"/>
+          <w:sz w:val="20"/>
+          <w:szCs w:val="20"/>
+          <w:lang w:val="it-IT"/>
+        </w:rPr>
+        <w:t>Confidential</w:t>
+      </w:r>
+      <w:proofErr w:type="spellEnd"/>
     </w:p>
     <w:p>
       <w:pPr>
@@ -331,7 +342,7 @@
       </w:pPr>
       <w:bookmarkStart w:id="1" w:name="_Toc197230190"/>
       <w:bookmarkStart w:id="2" w:name="_Toc43213024"/>
-      <w:bookmarkStart w:id="3" w:name="_Toc62045731"/>
+      <w:bookmarkStart w:id="3" w:name="_Toc62111250"/>
       <w:r>
         <w:rPr>
           <w:rFonts w:ascii="Verdana" w:hAnsi="Verdana"/>
@@ -377,7 +388,7 @@
         </w:rPr>
         <w:fldChar w:fldCharType="separate"/>
       </w:r>
-      <w:hyperlink w:anchor="_Toc62045731" w:history="1">
+      <w:hyperlink w:anchor="_Toc62111250" w:history="1">
         <w:r>
           <w:rPr>
             <w:rStyle w:val="Collegamentoipertestuale"/>
@@ -404,7 +415,7 @@
             <w:noProof/>
             <w:webHidden/>
           </w:rPr>
-          <w:instrText xml:space="preserve"> PAGEREF _Toc62045731 \h </w:instrText>
+          <w:instrText xml:space="preserve"> PAGEREF _Toc62111250 \h </w:instrText>
         </w:r>
         <w:r>
           <w:rPr>
@@ -452,7 +463,7 @@
           <w:lang w:val="it-IT" w:eastAsia="it-IT"/>
         </w:rPr>
       </w:pPr>
-      <w:hyperlink w:anchor="_Toc62045732" w:history="1">
+      <w:hyperlink w:anchor="_Toc62111251" w:history="1">
         <w:r>
           <w:rPr>
             <w:rStyle w:val="Collegamentoipertestuale"/>
@@ -498,7 +509,7 @@
             <w:noProof/>
             <w:webHidden/>
           </w:rPr>
-          <w:instrText xml:space="preserve"> PAGEREF _Toc62045732 \h </w:instrText>
+          <w:instrText xml:space="preserve"> PAGEREF _Toc62111251 \h </w:instrText>
         </w:r>
         <w:r>
           <w:rPr>
@@ -546,7 +557,7 @@
           <w:lang w:val="it-IT" w:eastAsia="it-IT"/>
         </w:rPr>
       </w:pPr>
-      <w:hyperlink w:anchor="_Toc62045733" w:history="1">
+      <w:hyperlink w:anchor="_Toc62111252" w:history="1">
         <w:r>
           <w:rPr>
             <w:rStyle w:val="Collegamentoipertestuale"/>
@@ -592,7 +603,7 @@
             <w:noProof/>
             <w:webHidden/>
           </w:rPr>
-          <w:instrText xml:space="preserve"> PAGEREF _Toc62045733 \h </w:instrText>
+          <w:instrText xml:space="preserve"> PAGEREF _Toc62111252 \h </w:instrText>
         </w:r>
         <w:r>
           <w:rPr>
@@ -640,7 +651,7 @@
           <w:lang w:val="it-IT" w:eastAsia="it-IT"/>
         </w:rPr>
       </w:pPr>
-      <w:hyperlink w:anchor="_Toc62045734" w:history="1">
+      <w:hyperlink w:anchor="_Toc62111253" w:history="1">
         <w:r>
           <w:rPr>
             <w:rStyle w:val="Collegamentoipertestuale"/>
@@ -692,7 +703,7 @@
             <w:noProof/>
             <w:webHidden/>
           </w:rPr>
-          <w:instrText xml:space="preserve"> PAGEREF _Toc62045734 \h </w:instrText>
+          <w:instrText xml:space="preserve"> PAGEREF _Toc62111253 \h </w:instrText>
         </w:r>
         <w:r>
           <w:rPr>
@@ -740,7 +751,7 @@
           <w:lang w:val="it-IT" w:eastAsia="it-IT"/>
         </w:rPr>
       </w:pPr>
-      <w:hyperlink w:anchor="_Toc62045735" w:history="1">
+      <w:hyperlink w:anchor="_Toc62111254" w:history="1">
         <w:r>
           <w:rPr>
             <w:rStyle w:val="Collegamentoipertestuale"/>
@@ -793,7 +804,7 @@
             <w:noProof/>
             <w:webHidden/>
           </w:rPr>
-          <w:instrText xml:space="preserve"> PAGEREF _Toc62045735 \h </w:instrText>
+          <w:instrText xml:space="preserve"> PAGEREF _Toc62111254 \h </w:instrText>
         </w:r>
         <w:r>
           <w:rPr>
@@ -841,7 +852,7 @@
           <w:lang w:val="it-IT" w:eastAsia="it-IT"/>
         </w:rPr>
       </w:pPr>
-      <w:hyperlink w:anchor="_Toc62045736" w:history="1">
+      <w:hyperlink w:anchor="_Toc62111255" w:history="1">
         <w:r>
           <w:rPr>
             <w:rStyle w:val="Collegamentoipertestuale"/>
@@ -887,7 +898,7 @@
             <w:noProof/>
             <w:webHidden/>
           </w:rPr>
-          <w:instrText xml:space="preserve"> PAGEREF _Toc62045736 \h </w:instrText>
+          <w:instrText xml:space="preserve"> PAGEREF _Toc62111255 \h </w:instrText>
         </w:r>
         <w:r>
           <w:rPr>
@@ -935,7 +946,7 @@
           <w:lang w:val="it-IT" w:eastAsia="it-IT"/>
         </w:rPr>
       </w:pPr>
-      <w:hyperlink w:anchor="_Toc62045737" w:history="1">
+      <w:hyperlink w:anchor="_Toc62111256" w:history="1">
         <w:r>
           <w:rPr>
             <w:rStyle w:val="Collegamentoipertestuale"/>
@@ -987,7 +998,7 @@
             <w:noProof/>
             <w:webHidden/>
           </w:rPr>
-          <w:instrText xml:space="preserve"> PAGEREF _Toc62045737 \h </w:instrText>
+          <w:instrText xml:space="preserve"> PAGEREF _Toc62111256 \h </w:instrText>
         </w:r>
         <w:r>
           <w:rPr>
@@ -1035,7 +1046,7 @@
           <w:lang w:val="it-IT" w:eastAsia="it-IT"/>
         </w:rPr>
       </w:pPr>
-      <w:hyperlink w:anchor="_Toc62045738" w:history="1">
+      <w:hyperlink w:anchor="_Toc62111257" w:history="1">
         <w:r>
           <w:rPr>
             <w:rStyle w:val="Collegamentoipertestuale"/>
@@ -1066,7 +1077,7 @@
             <w:rStyle w:val="Collegamentoipertestuale"/>
             <w:noProof/>
           </w:rPr>
-          <w:t>Flow of a full file transfer</w:t>
+          <w:t>File contents</w:t>
         </w:r>
         <w:r>
           <w:rPr>
@@ -1087,7 +1098,7 @@
             <w:noProof/>
             <w:webHidden/>
           </w:rPr>
-          <w:instrText xml:space="preserve"> PAGEREF _Toc62045738 \h </w:instrText>
+          <w:instrText xml:space="preserve"> PAGEREF _Toc62111257 \h </w:instrText>
         </w:r>
         <w:r>
           <w:rPr>
@@ -1107,7 +1118,7 @@
             <w:noProof/>
             <w:webHidden/>
           </w:rPr>
-          <w:t>6</w:t>
+          <w:t>5</w:t>
         </w:r>
         <w:r>
           <w:rPr>
@@ -1135,7 +1146,7 @@
           <w:lang w:val="it-IT" w:eastAsia="it-IT"/>
         </w:rPr>
       </w:pPr>
-      <w:hyperlink w:anchor="_Toc62045739" w:history="1">
+      <w:hyperlink w:anchor="_Toc62111258" w:history="1">
         <w:r>
           <w:rPr>
             <w:rStyle w:val="Collegamentoipertestuale"/>
@@ -1166,21 +1177,7 @@
             <w:rStyle w:val="Collegamentoipertestuale"/>
             <w:noProof/>
           </w:rPr>
-          <w:t xml:space="preserve">Error </w:t>
-        </w:r>
-        <w:r>
-          <w:rPr>
-            <w:rStyle w:val="Collegamentoipertestuale"/>
-            <w:noProof/>
-          </w:rPr>
-          <w:t>m</w:t>
-        </w:r>
-        <w:r>
-          <w:rPr>
-            <w:rStyle w:val="Collegamentoipertestuale"/>
-            <w:noProof/>
-          </w:rPr>
-          <w:t>anagement</w:t>
+          <w:t>Flow of a full file transfer</w:t>
         </w:r>
         <w:r>
           <w:rPr>
@@ -1201,7 +1198,7 @@
             <w:noProof/>
             <w:webHidden/>
           </w:rPr>
-          <w:instrText xml:space="preserve"> PAGEREF _Toc62045739 \h </w:instrText>
+          <w:instrText xml:space="preserve"> PAGEREF _Toc62111258 \h </w:instrText>
         </w:r>
         <w:r>
           <w:rPr>
@@ -1221,7 +1218,7 @@
             <w:noProof/>
             <w:webHidden/>
           </w:rPr>
-          <w:t>6</w:t>
+          <w:t>7</w:t>
         </w:r>
         <w:r>
           <w:rPr>
@@ -1249,7 +1246,7 @@
           <w:lang w:val="it-IT" w:eastAsia="it-IT"/>
         </w:rPr>
       </w:pPr>
-      <w:hyperlink w:anchor="_Toc62045740" w:history="1">
+      <w:hyperlink w:anchor="_Toc62111259" w:history="1">
         <w:r>
           <w:rPr>
             <w:rStyle w:val="Collegamentoipertestuale"/>
@@ -1280,7 +1277,7 @@
             <w:rStyle w:val="Collegamentoipertestuale"/>
             <w:noProof/>
           </w:rPr>
-          <w:t>File contents</w:t>
+          <w:t>Flow of a partial file transfer</w:t>
         </w:r>
         <w:r>
           <w:rPr>
@@ -1301,7 +1298,7 @@
             <w:noProof/>
             <w:webHidden/>
           </w:rPr>
-          <w:instrText xml:space="preserve"> PAGEREF _Toc62045740 \h </w:instrText>
+          <w:instrText xml:space="preserve"> PAGEREF _Toc62111259 \h </w:instrText>
         </w:r>
         <w:r>
           <w:rPr>
@@ -1321,7 +1318,107 @@
             <w:noProof/>
             <w:webHidden/>
           </w:rPr>
-          <w:t>7</w:t>
+          <w:t>8</w:t>
+        </w:r>
+        <w:r>
+          <w:rPr>
+            <w:noProof/>
+            <w:webHidden/>
+          </w:rPr>
+          <w:fldChar w:fldCharType="end"/>
+        </w:r>
+      </w:hyperlink>
+    </w:p>
+    <w:p>
+      <w:pPr>
+        <w:pStyle w:val="Sommario2"/>
+        <w:tabs>
+          <w:tab w:val="left" w:pos="960"/>
+          <w:tab w:val="right" w:leader="dot" w:pos="9061"/>
+        </w:tabs>
+        <w:rPr>
+          <w:rFonts w:asciiTheme="minorHAnsi" w:eastAsiaTheme="minorEastAsia" w:hAnsiTheme="minorHAnsi" w:cstheme="minorBidi"/>
+          <w:i w:val="0"/>
+          <w:iCs w:val="0"/>
+          <w:noProof/>
+          <w:sz w:val="22"/>
+          <w:szCs w:val="22"/>
+          <w:lang w:val="it-IT" w:eastAsia="it-IT"/>
+        </w:rPr>
+      </w:pPr>
+      <w:hyperlink w:anchor="_Toc62111260" w:history="1">
+        <w:r>
+          <w:rPr>
+            <w:rStyle w:val="Collegamentoipertestuale"/>
+            <w:noProof/>
+            <w14:scene3d>
+              <w14:camera w14:prst="orthographicFront"/>
+              <w14:lightRig w14:rig="threePt" w14:dir="t">
+                <w14:rot w14:lat="0" w14:lon="0" w14:rev="0"/>
+              </w14:lightRig>
+            </w14:scene3d>
+          </w:rPr>
+          <w:t>3.5</w:t>
+        </w:r>
+        <w:r>
+          <w:rPr>
+            <w:rFonts w:asciiTheme="minorHAnsi" w:eastAsiaTheme="minorEastAsia" w:hAnsiTheme="minorHAnsi" w:cstheme="minorBidi"/>
+            <w:i w:val="0"/>
+            <w:iCs w:val="0"/>
+            <w:noProof/>
+            <w:sz w:val="22"/>
+            <w:szCs w:val="22"/>
+            <w:lang w:val="it-IT" w:eastAsia="it-IT"/>
+          </w:rPr>
+          <w:tab/>
+        </w:r>
+        <w:r>
+          <w:rPr>
+            <w:rStyle w:val="Collegamentoipertestuale"/>
+            <w:noProof/>
+          </w:rPr>
+          <w:t>Error management</w:t>
+        </w:r>
+        <w:r>
+          <w:rPr>
+            <w:noProof/>
+            <w:webHidden/>
+          </w:rPr>
+          <w:tab/>
+        </w:r>
+        <w:r>
+          <w:rPr>
+            <w:noProof/>
+            <w:webHidden/>
+          </w:rPr>
+          <w:fldChar w:fldCharType="begin"/>
+        </w:r>
+        <w:r>
+          <w:rPr>
+            <w:noProof/>
+            <w:webHidden/>
+          </w:rPr>
+          <w:instrText xml:space="preserve"> PAGEREF _Toc62111260 \h </w:instrText>
+        </w:r>
+        <w:r>
+          <w:rPr>
+            <w:noProof/>
+            <w:webHidden/>
+          </w:rPr>
+        </w:r>
+        <w:r>
+          <w:rPr>
+            <w:noProof/>
+            <w:webHidden/>
+          </w:rPr>
+          <w:fldChar w:fldCharType="separate"/>
+        </w:r>
+        <w:r>
+          <w:rPr>
+            <w:noProof/>
+            <w:webHidden/>
+          </w:rPr>
+          <w:t>9</w:t>
         </w:r>
         <w:r>
           <w:rPr>
@@ -1349,7 +1446,7 @@
           <w:lang w:val="it-IT" w:eastAsia="it-IT"/>
         </w:rPr>
       </w:pPr>
-      <w:hyperlink w:anchor="_Toc62045741" w:history="1">
+      <w:hyperlink w:anchor="_Toc62111261" w:history="1">
         <w:r>
           <w:rPr>
             <w:rStyle w:val="Collegamentoipertestuale"/>
@@ -1395,7 +1492,7 @@
             <w:noProof/>
             <w:webHidden/>
           </w:rPr>
-          <w:instrText xml:space="preserve"> PAGEREF _Toc62045741 \h </w:instrText>
+          <w:instrText xml:space="preserve"> PAGEREF _Toc62111261 \h </w:instrText>
         </w:r>
         <w:r>
           <w:rPr>
@@ -1415,7 +1512,7 @@
             <w:noProof/>
             <w:webHidden/>
           </w:rPr>
-          <w:t>8</w:t>
+          <w:t>10</w:t>
         </w:r>
         <w:r>
           <w:rPr>
@@ -1443,7 +1540,7 @@
           <w:lang w:val="it-IT" w:eastAsia="it-IT"/>
         </w:rPr>
       </w:pPr>
-      <w:hyperlink w:anchor="_Toc62045742" w:history="1">
+      <w:hyperlink w:anchor="_Toc62111262" w:history="1">
         <w:r>
           <w:rPr>
             <w:rStyle w:val="Collegamentoipertestuale"/>
@@ -1489,7 +1586,7 @@
             <w:noProof/>
             <w:webHidden/>
           </w:rPr>
-          <w:instrText xml:space="preserve"> PAGEREF _Toc62045742 \h </w:instrText>
+          <w:instrText xml:space="preserve"> PAGEREF _Toc62111262 \h </w:instrText>
         </w:r>
         <w:r>
           <w:rPr>
@@ -1509,7 +1606,7 @@
             <w:noProof/>
             <w:webHidden/>
           </w:rPr>
-          <w:t>9</w:t>
+          <w:t>11</w:t>
         </w:r>
         <w:r>
           <w:rPr>
@@ -1537,7 +1634,7 @@
           <w:lang w:val="it-IT" w:eastAsia="it-IT"/>
         </w:rPr>
       </w:pPr>
-      <w:hyperlink w:anchor="_Toc62045743" w:history="1">
+      <w:hyperlink w:anchor="_Toc62111263" w:history="1">
         <w:r>
           <w:rPr>
             <w:rStyle w:val="Collegamentoipertestuale"/>
@@ -1583,7 +1680,7 @@
             <w:noProof/>
             <w:webHidden/>
           </w:rPr>
-          <w:instrText xml:space="preserve"> PAGEREF _Toc62045743 \h </w:instrText>
+          <w:instrText xml:space="preserve"> PAGEREF _Toc62111263 \h </w:instrText>
         </w:r>
         <w:r>
           <w:rPr>
@@ -1603,7 +1700,7 @@
             <w:noProof/>
             <w:webHidden/>
           </w:rPr>
-          <w:t>10</w:t>
+          <w:t>12</w:t>
         </w:r>
         <w:r>
           <w:rPr>
@@ -1644,7 +1741,7 @@
       <w:bookmarkStart w:id="5" w:name="_Toc115152125"/>
       <w:bookmarkStart w:id="6" w:name="_Toc197230191"/>
       <w:bookmarkStart w:id="7" w:name="_Toc43213025"/>
-      <w:bookmarkStart w:id="8" w:name="_Toc62045732"/>
+      <w:bookmarkStart w:id="8" w:name="_Toc62111251"/>
       <w:r>
         <w:lastRenderedPageBreak/>
         <w:t>Revisi</w:t>
@@ -1708,12 +1805,21 @@
                 <w:lang w:val="fr-FR"/>
               </w:rPr>
             </w:pPr>
+            <w:proofErr w:type="spellStart"/>
             <w:r>
               <w:rPr>
                 <w:rFonts w:ascii="Verdana" w:hAnsi="Verdana"/>
                 <w:lang w:val="fr-FR"/>
               </w:rPr>
-              <w:t>Rev.</w:t>
+              <w:t>Rev</w:t>
+            </w:r>
+            <w:proofErr w:type="spellEnd"/>
+            <w:r>
+              <w:rPr>
+                <w:rFonts w:ascii="Verdana" w:hAnsi="Verdana"/>
+                <w:lang w:val="fr-FR"/>
+              </w:rPr>
+              <w:t>.</w:t>
             </w:r>
           </w:p>
         </w:tc>
@@ -1854,12 +1960,14 @@
                 <w:lang w:val="en-GB"/>
               </w:rPr>
             </w:pPr>
+            <w:proofErr w:type="spellStart"/>
             <w:r>
               <w:rPr>
                 <w:rFonts w:ascii="Verdana" w:hAnsi="Verdana"/>
               </w:rPr>
               <w:t>A.Bilato</w:t>
             </w:r>
+            <w:proofErr w:type="spellEnd"/>
           </w:p>
         </w:tc>
         <w:tc>
@@ -1955,12 +2063,14 @@
                 <w:rFonts w:ascii="Verdana" w:hAnsi="Verdana"/>
               </w:rPr>
             </w:pPr>
+            <w:proofErr w:type="spellStart"/>
             <w:r>
               <w:rPr>
                 <w:rFonts w:ascii="Verdana" w:hAnsi="Verdana"/>
               </w:rPr>
               <w:t>A.Bilato</w:t>
             </w:r>
+            <w:proofErr w:type="spellEnd"/>
           </w:p>
         </w:tc>
         <w:tc>
@@ -2045,12 +2155,14 @@
                 <w:lang w:val="en-GB"/>
               </w:rPr>
             </w:pPr>
+            <w:proofErr w:type="spellStart"/>
             <w:r>
               <w:rPr>
                 <w:rFonts w:ascii="Verdana" w:hAnsi="Verdana"/>
               </w:rPr>
               <w:t>A.Bilato</w:t>
             </w:r>
+            <w:proofErr w:type="spellEnd"/>
           </w:p>
         </w:tc>
         <w:tc>
@@ -2149,6 +2261,7 @@
                 <w:lang w:val="en-GB"/>
               </w:rPr>
             </w:pPr>
+            <w:proofErr w:type="spellStart"/>
             <w:r>
               <w:rPr>
                 <w:rFonts w:ascii="Verdana" w:hAnsi="Verdana"/>
@@ -2156,6 +2269,7 @@
               </w:rPr>
               <w:t>A.Bilato</w:t>
             </w:r>
+            <w:proofErr w:type="spellEnd"/>
           </w:p>
         </w:tc>
         <w:tc>
@@ -2176,8 +2290,17 @@
                 <w:rFonts w:ascii="Verdana" w:hAnsi="Verdana"/>
                 <w:lang w:val="en-GB"/>
               </w:rPr>
-              <w:t>Revised the content according to the meeting with IoT</w:t>
+              <w:t xml:space="preserve">Revised the content according to the meeting with </w:t>
             </w:r>
+            <w:proofErr w:type="spellStart"/>
+            <w:r>
+              <w:rPr>
+                <w:rFonts w:ascii="Verdana" w:hAnsi="Verdana"/>
+                <w:lang w:val="en-GB"/>
+              </w:rPr>
+              <w:t>IoT</w:t>
+            </w:r>
+            <w:proofErr w:type="spellEnd"/>
           </w:p>
         </w:tc>
       </w:tr>
@@ -2466,7 +2589,7 @@
       </w:pPr>
       <w:bookmarkStart w:id="9" w:name="_Toc197230193"/>
       <w:bookmarkStart w:id="10" w:name="_Toc43213026"/>
-      <w:bookmarkStart w:id="11" w:name="_Toc62045733"/>
+      <w:bookmarkStart w:id="11" w:name="_Toc62111252"/>
       <w:r>
         <w:lastRenderedPageBreak/>
         <w:t>Introdu</w:t>
@@ -2484,7 +2607,7 @@
       </w:pPr>
       <w:bookmarkStart w:id="12" w:name="_Toc197230194"/>
       <w:bookmarkStart w:id="13" w:name="_Toc43213027"/>
-      <w:bookmarkStart w:id="14" w:name="_Toc62045734"/>
+      <w:bookmarkStart w:id="14" w:name="_Toc62111253"/>
       <w:r>
         <w:t>Scop</w:t>
       </w:r>
@@ -2522,8 +2645,16 @@
         <w:rPr>
           <w:lang w:val="en-GB"/>
         </w:rPr>
-        <w:t>some enhancement to the current FW of the CloudGateMini</w:t>
-      </w:r>
+        <w:t xml:space="preserve">some enhancement to the current FW of the </w:t>
+      </w:r>
+      <w:proofErr w:type="spellStart"/>
+      <w:r>
+        <w:rPr>
+          <w:lang w:val="en-GB"/>
+        </w:rPr>
+        <w:t>CloudGateMini</w:t>
+      </w:r>
+      <w:proofErr w:type="spellEnd"/>
       <w:r>
         <w:rPr>
           <w:lang w:val="en-GB"/>
@@ -2546,7 +2677,7 @@
       </w:pPr>
       <w:bookmarkStart w:id="15" w:name="_Toc197230195"/>
       <w:bookmarkStart w:id="16" w:name="_Toc43213028"/>
-      <w:bookmarkStart w:id="17" w:name="_Toc62045735"/>
+      <w:bookmarkStart w:id="17" w:name="_Toc62111254"/>
       <w:r>
         <w:t>Definition</w:t>
       </w:r>
@@ -2609,7 +2740,21 @@
         <w:rPr>
           <w:lang w:val="en-GB"/>
         </w:rPr>
-        <w:t>= WiFi access point</w:t>
+        <w:t xml:space="preserve">= </w:t>
+      </w:r>
+      <w:proofErr w:type="spellStart"/>
+      <w:r>
+        <w:rPr>
+          <w:lang w:val="en-GB"/>
+        </w:rPr>
+        <w:t>WiFi</w:t>
+      </w:r>
+      <w:proofErr w:type="spellEnd"/>
+      <w:r>
+        <w:rPr>
+          <w:lang w:val="en-GB"/>
+        </w:rPr>
+        <w:t xml:space="preserve"> access point</w:t>
       </w:r>
       <w:r>
         <w:rPr>
@@ -2663,18 +2808,28 @@
         </w:rPr>
         <w:t xml:space="preserve">_WIFI     = </w:t>
       </w:r>
-      <w:r>
-        <w:rPr>
-          <w:lang w:val="en-GB"/>
-        </w:rPr>
-        <w:t xml:space="preserve">CloudGateMini </w:t>
-      </w:r>
+      <w:proofErr w:type="spellStart"/>
+      <w:r>
+        <w:rPr>
+          <w:lang w:val="en-GB"/>
+        </w:rPr>
+        <w:t>CloudGateMini</w:t>
+      </w:r>
+      <w:proofErr w:type="spellEnd"/>
+      <w:r>
+        <w:rPr>
+          <w:lang w:val="en-GB"/>
+        </w:rPr>
+        <w:t xml:space="preserve"> </w:t>
+      </w:r>
+      <w:proofErr w:type="spellStart"/>
       <w:r>
         <w:rPr>
           <w:lang w:val="en-GB"/>
         </w:rPr>
         <w:t>WiFi</w:t>
       </w:r>
+      <w:proofErr w:type="spellEnd"/>
     </w:p>
     <w:p>
       <w:pPr>
@@ -2708,12 +2863,14 @@
         </w:rPr>
         <w:t xml:space="preserve">= </w:t>
       </w:r>
+      <w:proofErr w:type="spellStart"/>
       <w:r>
         <w:rPr>
           <w:lang w:val="en-GB"/>
         </w:rPr>
         <w:t>CloudGateMini</w:t>
       </w:r>
+      <w:proofErr w:type="spellEnd"/>
       <w:r>
         <w:rPr>
           <w:lang w:val="en-GB"/>
@@ -2737,7 +2894,21 @@
         <w:rPr>
           <w:lang w:val="en-GB"/>
         </w:rPr>
-        <w:t>= refer to 2G/4G/NB IoT connection</w:t>
+        <w:t xml:space="preserve">= refer to 2G/4G/NB </w:t>
+      </w:r>
+      <w:proofErr w:type="spellStart"/>
+      <w:r>
+        <w:rPr>
+          <w:lang w:val="en-GB"/>
+        </w:rPr>
+        <w:t>IoT</w:t>
+      </w:r>
+      <w:proofErr w:type="spellEnd"/>
+      <w:r>
+        <w:rPr>
+          <w:lang w:val="en-GB"/>
+        </w:rPr>
+        <w:t xml:space="preserve"> connection</w:t>
       </w:r>
       <w:r>
         <w:rPr>
@@ -2773,12 +2944,14 @@
           <w:lang w:val="en-GB"/>
         </w:rPr>
       </w:pPr>
+      <w:proofErr w:type="spellStart"/>
       <w:r>
         <w:rPr>
           <w:lang w:val="en-GB"/>
         </w:rPr>
         <w:t>IoT</w:t>
       </w:r>
+      <w:proofErr w:type="spellEnd"/>
       <w:r>
         <w:rPr>
           <w:lang w:val="en-GB"/>
@@ -2807,11 +2980,19 @@
         </w:rPr>
       </w:pPr>
       <w:bookmarkStart w:id="18" w:name="MonDev"/>
-      <w:r>
-        <w:rPr>
-          <w:lang w:val="en-GB"/>
-        </w:rPr>
-        <w:t xml:space="preserve">MonDev </w:t>
+      <w:proofErr w:type="spellStart"/>
+      <w:r>
+        <w:rPr>
+          <w:lang w:val="en-GB"/>
+        </w:rPr>
+        <w:t>MonDev</w:t>
+      </w:r>
+      <w:proofErr w:type="spellEnd"/>
+      <w:r>
+        <w:rPr>
+          <w:lang w:val="en-GB"/>
+        </w:rPr>
+        <w:t xml:space="preserve"> </w:t>
       </w:r>
       <w:bookmarkEnd w:id="18"/>
       <w:r>
@@ -2869,7 +3050,21 @@
         <w:rPr>
           <w:lang w:val="en-GB"/>
         </w:rPr>
-        <w:t>er The Air</w:t>
+        <w:t xml:space="preserve">er </w:t>
+      </w:r>
+      <w:proofErr w:type="gramStart"/>
+      <w:r>
+        <w:rPr>
+          <w:lang w:val="en-GB"/>
+        </w:rPr>
+        <w:t>The</w:t>
+      </w:r>
+      <w:proofErr w:type="gramEnd"/>
+      <w:r>
+        <w:rPr>
+          <w:lang w:val="en-GB"/>
+        </w:rPr>
+        <w:t xml:space="preserve"> Air</w:t>
       </w:r>
     </w:p>
     <w:p>
@@ -2951,13 +3146,41 @@
         <w:rPr>
           <w:lang w:val="en-GB"/>
         </w:rPr>
-        <w:t xml:space="preserve">“model file” = a binary file that contains the data </w:t>
-      </w:r>
-      <w:r>
-        <w:rPr>
-          <w:lang w:val="en-GB"/>
-        </w:rPr>
-        <w:t>needed by the GME to  read and write via ModBus the connected device.</w:t>
+        <w:t>“</w:t>
+      </w:r>
+      <w:proofErr w:type="gramStart"/>
+      <w:r>
+        <w:rPr>
+          <w:lang w:val="en-GB"/>
+        </w:rPr>
+        <w:t>model</w:t>
+      </w:r>
+      <w:proofErr w:type="gramEnd"/>
+      <w:r>
+        <w:rPr>
+          <w:lang w:val="en-GB"/>
+        </w:rPr>
+        <w:t xml:space="preserve"> file” = a binary file that contains the data </w:t>
+      </w:r>
+      <w:r>
+        <w:rPr>
+          <w:lang w:val="en-GB"/>
+        </w:rPr>
+        <w:t xml:space="preserve">needed by the GME to  read and write via </w:t>
+      </w:r>
+      <w:proofErr w:type="spellStart"/>
+      <w:r>
+        <w:rPr>
+          <w:lang w:val="en-GB"/>
+        </w:rPr>
+        <w:t>ModBus</w:t>
+      </w:r>
+      <w:proofErr w:type="spellEnd"/>
+      <w:r>
+        <w:rPr>
+          <w:lang w:val="en-GB"/>
+        </w:rPr>
+        <w:t xml:space="preserve"> the connected device.</w:t>
       </w:r>
     </w:p>
     <w:p>
@@ -3015,7 +3238,21 @@
         <w:rPr>
           <w:lang w:val="en-GB"/>
         </w:rPr>
-        <w:t xml:space="preserve"> = the GME-WiFi model </w:t>
+        <w:t xml:space="preserve"> = the GME-</w:t>
+      </w:r>
+      <w:proofErr w:type="spellStart"/>
+      <w:r>
+        <w:rPr>
+          <w:lang w:val="en-GB"/>
+        </w:rPr>
+        <w:t>WiFi</w:t>
+      </w:r>
+      <w:proofErr w:type="spellEnd"/>
+      <w:r>
+        <w:rPr>
+          <w:lang w:val="en-GB"/>
+        </w:rPr>
+        <w:t xml:space="preserve"> model </w:t>
       </w:r>
     </w:p>
     <w:p>
@@ -3026,6 +3263,7 @@
           <w:lang w:val="en-GB"/>
         </w:rPr>
       </w:pPr>
+      <w:proofErr w:type="gramStart"/>
       <w:r>
         <w:rPr>
           <w:lang w:val="en-GB"/>
@@ -3048,7 +3286,14 @@
         <w:rPr>
           <w:lang w:val="en-GB"/>
         </w:rPr>
-        <w:t xml:space="preserve">= the GME-2G model with CAREL SIM installed </w:t>
+        <w:t>=</w:t>
+      </w:r>
+      <w:proofErr w:type="gramEnd"/>
+      <w:r>
+        <w:rPr>
+          <w:lang w:val="en-GB"/>
+        </w:rPr>
+        <w:t xml:space="preserve"> the GME-2G model with CAREL SIM installed </w:t>
       </w:r>
     </w:p>
     <w:p>
@@ -3059,6 +3304,7 @@
           <w:lang w:val="en-GB"/>
         </w:rPr>
       </w:pPr>
+      <w:proofErr w:type="gramStart"/>
       <w:r>
         <w:rPr>
           <w:lang w:val="en-GB"/>
@@ -3075,7 +3321,14 @@
         <w:rPr>
           <w:lang w:val="en-GB"/>
         </w:rPr>
-        <w:t xml:space="preserve"> = the GME-2G model without SIM </w:t>
+        <w:t xml:space="preserve"> =</w:t>
+      </w:r>
+      <w:proofErr w:type="gramEnd"/>
+      <w:r>
+        <w:rPr>
+          <w:lang w:val="en-GB"/>
+        </w:rPr>
+        <w:t xml:space="preserve"> the GME-2G model without SIM </w:t>
       </w:r>
     </w:p>
     <w:p>
@@ -3117,7 +3370,7 @@
         </w:numPr>
       </w:pPr>
       <w:bookmarkStart w:id="19" w:name="inizializzazione"/>
-      <w:bookmarkStart w:id="20" w:name="_Toc62045736"/>
+      <w:bookmarkStart w:id="20" w:name="_Toc62111255"/>
       <w:bookmarkEnd w:id="19"/>
       <w:r>
         <w:lastRenderedPageBreak/>
@@ -3214,7 +3467,7 @@
       <w:pPr>
         <w:pStyle w:val="Titolo2RS"/>
       </w:pPr>
-      <w:bookmarkStart w:id="21" w:name="_Toc62045737"/>
+      <w:bookmarkStart w:id="21" w:name="_Toc62111256"/>
       <w:r>
         <w:t>Preface</w:t>
       </w:r>
@@ -3267,14 +3520,32 @@
           <w:lang w:val="en-GB"/>
         </w:rPr>
         <w:br/>
-        <w:t>The block diagram of the system is explained on Fig.1.</w:t>
-      </w:r>
+        <w:t xml:space="preserve">The block diagram of the system </w:t>
+      </w:r>
+      <w:proofErr w:type="gramStart"/>
       <w:r>
         <w:rPr>
           <w:rFonts w:ascii="Verdana" w:hAnsi="Verdana"/>
           <w:sz w:val="20"/>
           <w:lang w:val="en-GB"/>
         </w:rPr>
+        <w:t>is explained</w:t>
+      </w:r>
+      <w:proofErr w:type="gramEnd"/>
+      <w:r>
+        <w:rPr>
+          <w:rFonts w:ascii="Verdana" w:hAnsi="Verdana"/>
+          <w:sz w:val="20"/>
+          <w:lang w:val="en-GB"/>
+        </w:rPr>
+        <w:t xml:space="preserve"> on Fig.1.</w:t>
+      </w:r>
+      <w:r>
+        <w:rPr>
+          <w:rFonts w:ascii="Verdana" w:hAnsi="Verdana"/>
+          <w:sz w:val="20"/>
+          <w:lang w:val="en-GB"/>
+        </w:rPr>
         <w:br/>
       </w:r>
     </w:p>
@@ -3288,13 +3559,23 @@
           <w:lang w:val="en-GB"/>
         </w:rPr>
       </w:pPr>
+      <w:proofErr w:type="gramStart"/>
       <w:r>
         <w:rPr>
           <w:rFonts w:ascii="Verdana" w:hAnsi="Verdana"/>
           <w:sz w:val="20"/>
           <w:lang w:val="en-GB"/>
         </w:rPr>
-        <w:t>To fully understand this document please refer also to the documentation of the other command of the CGM.</w:t>
+        <w:t>To fully understand</w:t>
+      </w:r>
+      <w:proofErr w:type="gramEnd"/>
+      <w:r>
+        <w:rPr>
+          <w:rFonts w:ascii="Verdana" w:hAnsi="Verdana"/>
+          <w:sz w:val="20"/>
+          <w:lang w:val="en-GB"/>
+        </w:rPr>
+        <w:t xml:space="preserve"> this document please refer also to the documentation of the other command of the CGM.</w:t>
       </w:r>
     </w:p>
     <w:p>
@@ -3312,14 +3593,11 @@
       <w:pPr>
         <w:pStyle w:val="Titolo2RS"/>
       </w:pPr>
-      <w:bookmarkStart w:id="22" w:name="_Toc62045740"/>
-      <w:r>
-        <w:t>File content</w:t>
+      <w:bookmarkStart w:id="22" w:name="_Toc62111257"/>
+      <w:r>
+        <w:t>File contents</w:t>
       </w:r>
       <w:bookmarkEnd w:id="22"/>
-      <w:r>
-        <w:t>s</w:t>
-      </w:r>
     </w:p>
     <w:p>
       <w:pPr>
@@ -3341,11 +3619,19 @@
         </w:rPr>
         <w:t xml:space="preserve">CGM </w:t>
       </w:r>
-      <w:r>
-        <w:rPr>
-          <w:lang w:val="en-GB"/>
-        </w:rPr>
-        <w:t>don’t take into account the means of the transferred bytes.</w:t>
+      <w:proofErr w:type="gramStart"/>
+      <w:r>
+        <w:rPr>
+          <w:lang w:val="en-GB"/>
+        </w:rPr>
+        <w:t>don’t</w:t>
+      </w:r>
+      <w:proofErr w:type="gramEnd"/>
+      <w:r>
+        <w:rPr>
+          <w:lang w:val="en-GB"/>
+        </w:rPr>
+        <w:t xml:space="preserve"> take into account the means of the transferred bytes.</w:t>
       </w:r>
       <w:r>
         <w:rPr>
@@ -3382,18 +3668,40 @@
           <w:t>[1]</w:t>
         </w:r>
       </w:hyperlink>
-      <w:r>
-        <w:rPr>
-          <w:lang w:val="en-GB"/>
-        </w:rPr>
-        <w:t xml:space="preserve">, this header is on top of the file and contain the total size of the file itself. </w:t>
+      <w:proofErr w:type="gramStart"/>
+      <w:r>
+        <w:rPr>
+          <w:lang w:val="en-GB"/>
+        </w:rPr>
+        <w:t>,</w:t>
+      </w:r>
+      <w:proofErr w:type="gramEnd"/>
+      <w:r>
+        <w:rPr>
+          <w:lang w:val="en-GB"/>
+        </w:rPr>
+        <w:t xml:space="preserve"> this header is on top of the file and contain the total size of the file itself. </w:t>
       </w:r>
       <w:r>
         <w:rPr>
           <w:lang w:val="en-GB"/>
         </w:rPr>
         <w:br/>
-        <w:t>This size is used to:</w:t>
+        <w:t xml:space="preserve">This size </w:t>
+      </w:r>
+      <w:proofErr w:type="gramStart"/>
+      <w:r>
+        <w:rPr>
+          <w:lang w:val="en-GB"/>
+        </w:rPr>
+        <w:t>is used</w:t>
+      </w:r>
+      <w:proofErr w:type="gramEnd"/>
+      <w:r>
+        <w:rPr>
+          <w:lang w:val="en-GB"/>
+        </w:rPr>
+        <w:t xml:space="preserve"> to:</w:t>
       </w:r>
     </w:p>
     <w:p>
@@ -3439,22 +3747,17 @@
             <w:rStyle w:val="Collegamentoipertestuale"/>
             <w:lang w:val="en-GB"/>
           </w:rPr>
-          <w:t>payload-upload_f</w:t>
-        </w:r>
+          <w:t>payload-</w:t>
+        </w:r>
+        <w:proofErr w:type="spellStart"/>
         <w:r>
           <w:rPr>
             <w:rStyle w:val="Collegamentoipertestuale"/>
             <w:lang w:val="en-GB"/>
           </w:rPr>
-          <w:t>i</w:t>
-        </w:r>
-        <w:r>
-          <w:rPr>
-            <w:rStyle w:val="Collegamentoipertestuale"/>
-            <w:lang w:val="en-GB"/>
-          </w:rPr>
-          <w:t>le_values.cbor</w:t>
-        </w:r>
+          <w:t>upload_file_values.cbor</w:t>
+        </w:r>
+        <w:proofErr w:type="spellEnd"/>
       </w:hyperlink>
       <w:r>
         <w:rPr>
@@ -3487,8 +3790,16 @@
         <w:rPr>
           <w:lang w:val="en-GB"/>
         </w:rPr>
-        <w:t>ake into account that :</w:t>
-      </w:r>
+        <w:t xml:space="preserve">ake into account </w:t>
+      </w:r>
+      <w:proofErr w:type="gramStart"/>
+      <w:r>
+        <w:rPr>
+          <w:lang w:val="en-GB"/>
+        </w:rPr>
+        <w:t>that :</w:t>
+      </w:r>
+      <w:proofErr w:type="gramEnd"/>
     </w:p>
     <w:p>
       <w:pPr>
@@ -3511,11 +3822,19 @@
           <w:lang w:val="en-GB"/>
         </w:rPr>
       </w:pPr>
-      <w:r>
-        <w:rPr>
-          <w:lang w:val="en-GB"/>
-        </w:rPr>
-        <w:t xml:space="preserve">the Compression header is </w:t>
+      <w:proofErr w:type="gramStart"/>
+      <w:r>
+        <w:rPr>
+          <w:lang w:val="en-GB"/>
+        </w:rPr>
+        <w:t>the</w:t>
+      </w:r>
+      <w:proofErr w:type="gramEnd"/>
+      <w:r>
+        <w:rPr>
+          <w:lang w:val="en-GB"/>
+        </w:rPr>
+        <w:t xml:space="preserve"> Compression header is </w:t>
       </w:r>
       <w:r>
         <w:rPr>
@@ -3534,8 +3853,16 @@
           <w:lang w:val="en-GB"/>
         </w:rPr>
         <w:br/>
-        <w:t>Is a choice of the cloud to discard the “compression header” content on the fly or store it as part of the file.</w:t>
-      </w:r>
+        <w:t xml:space="preserve">Is a choice of the cloud to discard the “compression header” content on the fly or store it as part of the </w:t>
+      </w:r>
+      <w:proofErr w:type="gramStart"/>
+      <w:r>
+        <w:rPr>
+          <w:lang w:val="en-GB"/>
+        </w:rPr>
+        <w:t>file.</w:t>
+      </w:r>
+      <w:proofErr w:type="gramEnd"/>
       <w:r>
         <w:rPr>
           <w:lang w:val="en-GB"/>
@@ -3660,21 +3987,7 @@
             <w:rStyle w:val="Collegamentoipertestuale"/>
             <w:lang w:val="en-GB"/>
           </w:rPr>
-          <w:t>[</w:t>
-        </w:r>
-        <w:r>
-          <w:rPr>
-            <w:rStyle w:val="Collegamentoipertestuale"/>
-            <w:lang w:val="en-GB"/>
-          </w:rPr>
-          <w:t>2</w:t>
-        </w:r>
-        <w:r>
-          <w:rPr>
-            <w:rStyle w:val="Collegamentoipertestuale"/>
-            <w:lang w:val="en-GB"/>
-          </w:rPr>
-          <w:t>].</w:t>
+          <w:t>[2].</w:t>
         </w:r>
       </w:hyperlink>
       <w:r>
@@ -3718,7 +4031,21 @@
         <w:rPr>
           <w:lang w:val="en-GB"/>
         </w:rPr>
-        <w:t xml:space="preserve"> or the file don’t have a valid “compression header” the CGM return an invalid “compression header” error.</w:t>
+        <w:t xml:space="preserve"> or the file </w:t>
+      </w:r>
+      <w:proofErr w:type="gramStart"/>
+      <w:r>
+        <w:rPr>
+          <w:lang w:val="en-GB"/>
+        </w:rPr>
+        <w:t>don’t</w:t>
+      </w:r>
+      <w:proofErr w:type="gramEnd"/>
+      <w:r>
+        <w:rPr>
+          <w:lang w:val="en-GB"/>
+        </w:rPr>
+        <w:t xml:space="preserve"> have a valid “compression header” the CGM return an invalid “compression header” error.</w:t>
       </w:r>
     </w:p>
     <w:p>
@@ -3749,12 +4076,14 @@
         </w:rPr>
         <w:t>the field “</w:t>
       </w:r>
+      <w:proofErr w:type="spellStart"/>
       <w:r>
         <w:rPr>
           <w:lang w:val="en-GB"/>
         </w:rPr>
         <w:t>fsz</w:t>
       </w:r>
+      <w:proofErr w:type="spellEnd"/>
       <w:r>
         <w:rPr>
           <w:lang w:val="en-GB"/>
@@ -3767,8 +4096,17 @@
             <w:rStyle w:val="Collegamentoipertestuale"/>
             <w:lang w:val="en-GB"/>
           </w:rPr>
-          <w:t>payload-upload_file_values.cbor</w:t>
-        </w:r>
+          <w:t>payload-</w:t>
+        </w:r>
+        <w:proofErr w:type="spellStart"/>
+        <w:r>
+          <w:rPr>
+            <w:rStyle w:val="Collegamentoipertestuale"/>
+            <w:lang w:val="en-GB"/>
+          </w:rPr>
+          <w:t>upload_file_values.cbor</w:t>
+        </w:r>
+        <w:proofErr w:type="spellEnd"/>
       </w:hyperlink>
       <w:r>
         <w:rPr>
@@ -3790,19 +4128,18 @@
           <w:lang w:val="en-GB"/>
         </w:rPr>
         <w:br/>
-      </w:r>
-      <w:r>
-        <w:rPr>
-          <w:lang w:val="en-GB"/>
-        </w:rPr>
         <w:t>“</w:t>
       </w:r>
+      <w:proofErr w:type="spellStart"/>
+      <w:proofErr w:type="gramStart"/>
       <w:r>
         <w:rPr>
           <w:lang w:val="en-GB"/>
         </w:rPr>
         <w:t>fsz</w:t>
       </w:r>
+      <w:proofErr w:type="spellEnd"/>
+      <w:proofErr w:type="gramEnd"/>
       <w:r>
         <w:rPr>
           <w:lang w:val="en-GB"/>
@@ -3821,11 +4158,19 @@
         </w:rPr>
         <w:t xml:space="preserve">file </w:t>
       </w:r>
-      <w:r>
-        <w:rPr>
-          <w:lang w:val="en-GB"/>
-        </w:rPr>
-        <w:t>CompressedSize"</w:t>
+      <w:proofErr w:type="spellStart"/>
+      <w:r>
+        <w:rPr>
+          <w:lang w:val="en-GB"/>
+        </w:rPr>
+        <w:t>CompressedSize</w:t>
+      </w:r>
+      <w:proofErr w:type="spellEnd"/>
+      <w:r>
+        <w:rPr>
+          <w:lang w:val="en-GB"/>
+        </w:rPr>
+        <w:t>"</w:t>
       </w:r>
     </w:p>
     <w:p>
@@ -3846,11 +4191,19 @@
           <w:lang w:val="en-GB"/>
         </w:rPr>
       </w:pPr>
-      <w:r>
-        <w:rPr>
-          <w:lang w:val="en-GB"/>
-        </w:rPr>
-        <w:t xml:space="preserve">or in other word the real file is a little bit small, just </w:t>
+      <w:proofErr w:type="gramStart"/>
+      <w:r>
+        <w:rPr>
+          <w:lang w:val="en-GB"/>
+        </w:rPr>
+        <w:t>or</w:t>
+      </w:r>
+      <w:proofErr w:type="gramEnd"/>
+      <w:r>
+        <w:rPr>
+          <w:lang w:val="en-GB"/>
+        </w:rPr>
+        <w:t xml:space="preserve"> in other word the real file is a little bit small, just </w:t>
       </w:r>
       <w:r>
         <w:rPr>
@@ -3887,11 +4240,33 @@
           <w:lang w:val="en-GB"/>
         </w:rPr>
       </w:pPr>
-      <w:r>
-        <w:rPr>
-          <w:lang w:val="en-GB"/>
-        </w:rPr>
-        <w:t xml:space="preserve">the field “fsz” in the </w:t>
+      <w:proofErr w:type="gramStart"/>
+      <w:r>
+        <w:rPr>
+          <w:lang w:val="en-GB"/>
+        </w:rPr>
+        <w:t>the</w:t>
+      </w:r>
+      <w:proofErr w:type="gramEnd"/>
+      <w:r>
+        <w:rPr>
+          <w:lang w:val="en-GB"/>
+        </w:rPr>
+        <w:t xml:space="preserve"> field “</w:t>
+      </w:r>
+      <w:proofErr w:type="spellStart"/>
+      <w:r>
+        <w:rPr>
+          <w:lang w:val="en-GB"/>
+        </w:rPr>
+        <w:t>fsz</w:t>
+      </w:r>
+      <w:proofErr w:type="spellEnd"/>
+      <w:r>
+        <w:rPr>
+          <w:lang w:val="en-GB"/>
+        </w:rPr>
+        <w:t xml:space="preserve">” in the </w:t>
       </w:r>
       <w:hyperlink r:id="rId12" w:history="1">
         <w:r>
@@ -3899,8 +4274,33 @@
             <w:rStyle w:val="Collegamentoipertestuale"/>
             <w:lang w:val="en-GB"/>
           </w:rPr>
-          <w:t>payload-upload_range_file-req_MQTT_Ver.cbor</w:t>
-        </w:r>
+          <w:t>payload-</w:t>
+        </w:r>
+        <w:proofErr w:type="spellStart"/>
+        <w:r>
+          <w:rPr>
+            <w:rStyle w:val="Collegamentoipertestuale"/>
+            <w:lang w:val="en-GB"/>
+          </w:rPr>
+          <w:t>upload_range_file</w:t>
+        </w:r>
+        <w:proofErr w:type="spellEnd"/>
+        <w:r>
+          <w:rPr>
+            <w:rStyle w:val="Collegamentoipertestuale"/>
+            <w:lang w:val="en-GB"/>
+          </w:rPr>
+          <w:t>-</w:t>
+        </w:r>
+        <w:proofErr w:type="spellStart"/>
+        <w:r>
+          <w:rPr>
+            <w:rStyle w:val="Collegamentoipertestuale"/>
+            <w:lang w:val="en-GB"/>
+          </w:rPr>
+          <w:t>req_MQTT_Ver.cbor</w:t>
+        </w:r>
+        <w:proofErr w:type="spellEnd"/>
       </w:hyperlink>
       <w:r>
         <w:rPr>
@@ -3934,11 +4334,33 @@
         <w:br/>
         <w:t xml:space="preserve">                                          “</w:t>
       </w:r>
-      <w:r>
-        <w:rPr>
-          <w:lang w:val="en-GB"/>
-        </w:rPr>
-        <w:t>fsz” = “fle”</w:t>
+      <w:proofErr w:type="spellStart"/>
+      <w:r>
+        <w:rPr>
+          <w:lang w:val="en-GB"/>
+        </w:rPr>
+        <w:t>fsz</w:t>
+      </w:r>
+      <w:proofErr w:type="spellEnd"/>
+      <w:r>
+        <w:rPr>
+          <w:lang w:val="en-GB"/>
+        </w:rPr>
+        <w:t>” = “</w:t>
+      </w:r>
+      <w:proofErr w:type="spellStart"/>
+      <w:r>
+        <w:rPr>
+          <w:lang w:val="en-GB"/>
+        </w:rPr>
+        <w:t>fle</w:t>
+      </w:r>
+      <w:proofErr w:type="spellEnd"/>
+      <w:r>
+        <w:rPr>
+          <w:lang w:val="en-GB"/>
+        </w:rPr>
+        <w:t>”</w:t>
       </w:r>
       <w:r>
         <w:rPr>
@@ -3993,7 +4415,7 @@
       <w:pPr>
         <w:pStyle w:val="Titolo2RS"/>
       </w:pPr>
-      <w:bookmarkStart w:id="23" w:name="_Toc62045738"/>
+      <w:bookmarkStart w:id="23" w:name="_Toc62111258"/>
       <w:r>
         <w:lastRenderedPageBreak/>
         <w:t xml:space="preserve">Flow of a </w:t>
@@ -4046,7 +4468,7 @@
       </w:pPr>
       <w:r>
         <w:rPr>
-          <w:lang w:val="en-GB"/>
+          <w:noProof/>
         </w:rPr>
         <w:drawing>
           <wp:inline distT="0" distB="0" distL="0" distR="0" wp14:anchorId="7B29AC3A" wp14:editId="16E926BC">
@@ -4122,27 +4544,40 @@
         </w:rPr>
       </w:pPr>
       <w:hyperlink r:id="rId14" w:history="1">
+        <w:proofErr w:type="gramStart"/>
         <w:r>
           <w:rPr>
             <w:rStyle w:val="Collegamentoipertestuale"/>
             <w:lang w:val="en-GB"/>
           </w:rPr>
-          <w:t>payload-upload_range_file-req_MQTT_V</w:t>
-        </w:r>
+          <w:t>payload-</w:t>
+        </w:r>
+        <w:proofErr w:type="spellStart"/>
         <w:r>
           <w:rPr>
             <w:rStyle w:val="Collegamentoipertestuale"/>
             <w:lang w:val="en-GB"/>
           </w:rPr>
-          <w:t>e</w:t>
-        </w:r>
+          <w:t>upload_range_file</w:t>
+        </w:r>
+        <w:proofErr w:type="spellEnd"/>
         <w:r>
           <w:rPr>
             <w:rStyle w:val="Collegamentoipertestuale"/>
             <w:lang w:val="en-GB"/>
           </w:rPr>
-          <w:t>r.cbor</w:t>
-        </w:r>
+          <w:t>-</w:t>
+        </w:r>
+        <w:proofErr w:type="spellStart"/>
+        <w:r>
+          <w:rPr>
+            <w:rStyle w:val="Collegamentoipertestuale"/>
+            <w:lang w:val="en-GB"/>
+          </w:rPr>
+          <w:t>req_MQTT_Ver.cbor</w:t>
+        </w:r>
+        <w:proofErr w:type="spellEnd"/>
+        <w:proofErr w:type="gramEnd"/>
       </w:hyperlink>
       <w:r>
         <w:rPr>
@@ -4189,13 +4624,24 @@
         </w:rPr>
       </w:pPr>
       <w:hyperlink r:id="rId15" w:history="1">
+        <w:proofErr w:type="gramStart"/>
         <w:r>
           <w:rPr>
             <w:rStyle w:val="Collegamentoipertestuale"/>
             <w:lang w:val="en-GB"/>
           </w:rPr>
-          <w:t>payload-res-header.cbor</w:t>
-        </w:r>
+          <w:t>payload-res-</w:t>
+        </w:r>
+        <w:proofErr w:type="spellStart"/>
+        <w:r>
+          <w:rPr>
+            <w:rStyle w:val="Collegamentoipertestuale"/>
+            <w:lang w:val="en-GB"/>
+          </w:rPr>
+          <w:t>header.cbor</w:t>
+        </w:r>
+        <w:proofErr w:type="spellEnd"/>
+        <w:proofErr w:type="gramEnd"/>
       </w:hyperlink>
       <w:r>
         <w:rPr>
@@ -4232,7 +4678,21 @@
         <w:rPr>
           <w:lang w:val="en-GB"/>
         </w:rPr>
-        <w:t>respond immediately OK/FAIL to this command and if OK  start the transfer.</w:t>
+        <w:t xml:space="preserve">respond immediately OK/FAIL to this command and if </w:t>
+      </w:r>
+      <w:proofErr w:type="gramStart"/>
+      <w:r>
+        <w:rPr>
+          <w:lang w:val="en-GB"/>
+        </w:rPr>
+        <w:t>OK  start</w:t>
+      </w:r>
+      <w:proofErr w:type="gramEnd"/>
+      <w:r>
+        <w:rPr>
+          <w:lang w:val="en-GB"/>
+        </w:rPr>
+        <w:t xml:space="preserve"> the transfer.</w:t>
       </w:r>
       <w:r>
         <w:rPr>
@@ -4253,13 +4713,24 @@
         </w:rPr>
       </w:pPr>
       <w:hyperlink r:id="rId16" w:history="1">
+        <w:proofErr w:type="gramStart"/>
         <w:r>
           <w:rPr>
             <w:rStyle w:val="Collegamentoipertestuale"/>
             <w:lang w:val="en-GB"/>
           </w:rPr>
-          <w:t>payload-upload_file_values.cbor</w:t>
-        </w:r>
+          <w:t>payload-</w:t>
+        </w:r>
+        <w:proofErr w:type="spellStart"/>
+        <w:r>
+          <w:rPr>
+            <w:rStyle w:val="Collegamentoipertestuale"/>
+            <w:lang w:val="en-GB"/>
+          </w:rPr>
+          <w:t>upload_file_values.cbor</w:t>
+        </w:r>
+        <w:proofErr w:type="spellEnd"/>
+        <w:proofErr w:type="gramEnd"/>
       </w:hyperlink>
       <w:r>
         <w:rPr>
@@ -4293,18 +4764,28 @@
         <w:br/>
         <w:t>The “</w:t>
       </w:r>
+      <w:proofErr w:type="spellStart"/>
       <w:r>
         <w:rPr>
           <w:lang w:val="en-GB"/>
         </w:rPr>
         <w:t>fsz</w:t>
       </w:r>
-      <w:r>
-        <w:rPr>
-          <w:lang w:val="en-GB"/>
-        </w:rPr>
-        <w:t>” returnend</w:t>
-      </w:r>
+      <w:proofErr w:type="spellEnd"/>
+      <w:r>
+        <w:rPr>
+          <w:lang w:val="en-GB"/>
+        </w:rPr>
+        <w:t xml:space="preserve">” </w:t>
+      </w:r>
+      <w:proofErr w:type="spellStart"/>
+      <w:r>
+        <w:rPr>
+          <w:lang w:val="en-GB"/>
+        </w:rPr>
+        <w:t>returnend</w:t>
+      </w:r>
+      <w:proofErr w:type="spellEnd"/>
       <w:r>
         <w:rPr>
           <w:lang w:val="en-GB"/>
@@ -4329,17 +4810,77 @@
         </w:rPr>
         <w:t xml:space="preserve">file </w:t>
       </w:r>
-      <w:r>
-        <w:rPr>
-          <w:lang w:val="en-GB"/>
-        </w:rPr>
-        <w:t>CompressedSize"</w:t>
+      <w:proofErr w:type="spellStart"/>
+      <w:r>
+        <w:rPr>
+          <w:lang w:val="en-GB"/>
+        </w:rPr>
+        <w:t>CompressedSize</w:t>
+      </w:r>
+      <w:proofErr w:type="spellEnd"/>
+      <w:r>
+        <w:rPr>
+          <w:lang w:val="en-GB"/>
+        </w:rPr>
+        <w:t>"</w:t>
       </w:r>
     </w:p>
     <w:p>
       <w:pPr>
         <w:pStyle w:val="NormaleRS"/>
         <w:rPr>
+          <w:lang w:val="en-GB"/>
+        </w:rPr>
+      </w:pPr>
+    </w:p>
+    <w:p>
+      <w:pPr>
+        <w:jc w:val="left"/>
+        <w:rPr>
+          <w:color w:val="FF0000"/>
+          <w:lang w:val="en-GB"/>
+        </w:rPr>
+      </w:pPr>
+    </w:p>
+    <w:p>
+      <w:pPr>
+        <w:jc w:val="left"/>
+        <w:rPr>
+          <w:lang w:val="en-GB"/>
+        </w:rPr>
+      </w:pPr>
+      <w:r>
+        <w:rPr>
+          <w:lang w:val="en-GB"/>
+        </w:rPr>
+        <w:t>Note</w:t>
+      </w:r>
+      <w:r>
+        <w:rPr>
+          <w:lang w:val="en-GB"/>
+        </w:rPr>
+        <w:br/>
+      </w:r>
+      <w:proofErr w:type="gramStart"/>
+      <w:r>
+        <w:rPr>
+          <w:lang w:val="en-GB"/>
+        </w:rPr>
+        <w:t>If</w:t>
+      </w:r>
+      <w:proofErr w:type="gramEnd"/>
+      <w:r>
+        <w:rPr>
+          <w:lang w:val="en-GB"/>
+        </w:rPr>
+        <w:t xml:space="preserve"> a transfer command is already running and the CGM receive again the same command the CGM return error “5”</w:t>
+      </w:r>
+    </w:p>
+    <w:p>
+      <w:pPr>
+        <w:jc w:val="left"/>
+        <w:rPr>
+          <w:color w:val="FF0000"/>
           <w:lang w:val="en-GB"/>
         </w:rPr>
       </w:pPr>
@@ -4355,22 +4896,17 @@
           <w:lang w:val="en-GB" w:eastAsia="it-IT"/>
         </w:rPr>
       </w:pPr>
-      <w:r>
-        <w:rPr>
-          <w:color w:val="FF0000"/>
-          <w:lang w:val="en-GB"/>
-        </w:rPr>
-        <w:br w:type="page"/>
-      </w:r>
     </w:p>
     <w:p>
       <w:pPr>
         <w:pStyle w:val="Titolo2RS"/>
       </w:pPr>
+      <w:bookmarkStart w:id="24" w:name="_Toc62111259"/>
       <w:r>
         <w:lastRenderedPageBreak/>
         <w:t>Flow of a partial file transfer</w:t>
       </w:r>
+      <w:bookmarkEnd w:id="24"/>
     </w:p>
     <w:p>
       <w:pPr>
@@ -4401,7 +4937,7 @@
       </w:pPr>
       <w:r>
         <w:rPr>
-          <w:lang w:val="en-GB"/>
+          <w:noProof/>
         </w:rPr>
         <w:drawing>
           <wp:inline distT="0" distB="0" distL="0" distR="0" wp14:anchorId="2E582DF6" wp14:editId="009DD35E">
@@ -4477,27 +5013,54 @@
         </w:rPr>
       </w:pPr>
       <w:hyperlink r:id="rId18" w:history="1">
+        <w:proofErr w:type="gramStart"/>
         <w:r>
           <w:rPr>
             <w:rStyle w:val="Collegamentoipertestuale"/>
             <w:lang w:val="en-GB"/>
           </w:rPr>
-          <w:t>payload-upload_range_file-re</w:t>
-        </w:r>
+          <w:t>payload-</w:t>
+        </w:r>
+        <w:proofErr w:type="spellStart"/>
         <w:r>
           <w:rPr>
             <w:rStyle w:val="Collegamentoipertestuale"/>
             <w:lang w:val="en-GB"/>
           </w:rPr>
-          <w:t>q</w:t>
-        </w:r>
+          <w:t>upload_range_file</w:t>
+        </w:r>
+        <w:proofErr w:type="spellEnd"/>
         <w:r>
           <w:rPr>
             <w:rStyle w:val="Collegamentoipertestuale"/>
             <w:lang w:val="en-GB"/>
           </w:rPr>
-          <w:t>_MQTT_Ver.cbor</w:t>
-        </w:r>
+          <w:t>-</w:t>
+        </w:r>
+        <w:proofErr w:type="spellStart"/>
+        <w:r>
+          <w:rPr>
+            <w:rStyle w:val="Collegamentoipertestuale"/>
+            <w:lang w:val="en-GB"/>
+          </w:rPr>
+          <w:t>req_MQTT_</w:t>
+        </w:r>
+        <w:r>
+          <w:rPr>
+            <w:rStyle w:val="Collegamentoipertestuale"/>
+            <w:lang w:val="en-GB"/>
+          </w:rPr>
+          <w:t>V</w:t>
+        </w:r>
+        <w:r>
+          <w:rPr>
+            <w:rStyle w:val="Collegamentoipertestuale"/>
+            <w:lang w:val="en-GB"/>
+          </w:rPr>
+          <w:t>er.cbor</w:t>
+        </w:r>
+        <w:proofErr w:type="spellEnd"/>
+        <w:proofErr w:type="gramEnd"/>
       </w:hyperlink>
       <w:r>
         <w:rPr>
@@ -4558,13 +5121,24 @@
         </w:rPr>
       </w:pPr>
       <w:hyperlink r:id="rId19" w:history="1">
+        <w:proofErr w:type="gramStart"/>
         <w:r>
           <w:rPr>
             <w:rStyle w:val="Collegamentoipertestuale"/>
             <w:lang w:val="en-GB"/>
           </w:rPr>
-          <w:t>payload-res-header.cbor</w:t>
-        </w:r>
+          <w:t>payload-res-</w:t>
+        </w:r>
+        <w:proofErr w:type="spellStart"/>
+        <w:r>
+          <w:rPr>
+            <w:rStyle w:val="Collegamentoipertestuale"/>
+            <w:lang w:val="en-GB"/>
+          </w:rPr>
+          <w:t>header.cbor</w:t>
+        </w:r>
+        <w:proofErr w:type="spellEnd"/>
+        <w:proofErr w:type="gramEnd"/>
       </w:hyperlink>
       <w:r>
         <w:rPr>
@@ -4601,7 +5175,21 @@
         <w:rPr>
           <w:lang w:val="en-GB"/>
         </w:rPr>
-        <w:t>respond immediately OK/FAIL to this command and if OK  start the transfer.</w:t>
+        <w:t xml:space="preserve">respond immediately OK/FAIL to this command and if </w:t>
+      </w:r>
+      <w:proofErr w:type="gramStart"/>
+      <w:r>
+        <w:rPr>
+          <w:lang w:val="en-GB"/>
+        </w:rPr>
+        <w:t>OK  start</w:t>
+      </w:r>
+      <w:proofErr w:type="gramEnd"/>
+      <w:r>
+        <w:rPr>
+          <w:lang w:val="en-GB"/>
+        </w:rPr>
+        <w:t xml:space="preserve"> the transfer.</w:t>
       </w:r>
       <w:r>
         <w:rPr>
@@ -4622,13 +5210,24 @@
         </w:rPr>
       </w:pPr>
       <w:hyperlink r:id="rId20" w:history="1">
+        <w:proofErr w:type="gramStart"/>
         <w:r>
           <w:rPr>
             <w:rStyle w:val="Collegamentoipertestuale"/>
             <w:lang w:val="en-GB"/>
           </w:rPr>
-          <w:t>payload-upload_file_values.cbor</w:t>
-        </w:r>
+          <w:t>payload-</w:t>
+        </w:r>
+        <w:proofErr w:type="spellStart"/>
+        <w:r>
+          <w:rPr>
+            <w:rStyle w:val="Collegamentoipertestuale"/>
+            <w:lang w:val="en-GB"/>
+          </w:rPr>
+          <w:t>upload_file_values.cbor</w:t>
+        </w:r>
+        <w:proofErr w:type="spellEnd"/>
+        <w:proofErr w:type="gramEnd"/>
       </w:hyperlink>
       <w:r>
         <w:rPr>
@@ -4656,17 +5255,33 @@
         <w:br/>
         <w:t>The “</w:t>
       </w:r>
+      <w:proofErr w:type="spellStart"/>
       <w:r>
         <w:rPr>
           <w:lang w:val="en-GB"/>
         </w:rPr>
         <w:t>fsz</w:t>
       </w:r>
-      <w:r>
-        <w:rPr>
-          <w:lang w:val="en-GB"/>
-        </w:rPr>
-        <w:t xml:space="preserve">” returned is equal to “fle”. </w:t>
+      <w:proofErr w:type="spellEnd"/>
+      <w:r>
+        <w:rPr>
+          <w:lang w:val="en-GB"/>
+        </w:rPr>
+        <w:t>” returned is equal to “</w:t>
+      </w:r>
+      <w:proofErr w:type="spellStart"/>
+      <w:r>
+        <w:rPr>
+          <w:lang w:val="en-GB"/>
+        </w:rPr>
+        <w:t>fle</w:t>
+      </w:r>
+      <w:proofErr w:type="spellEnd"/>
+      <w:r>
+        <w:rPr>
+          <w:lang w:val="en-GB"/>
+        </w:rPr>
+        <w:t xml:space="preserve">”. </w:t>
       </w:r>
     </w:p>
     <w:p>
@@ -4690,11 +5305,227 @@
     <w:p>
       <w:pPr>
         <w:pStyle w:val="NormaleRS"/>
-        <w:ind w:left="720"/>
-        <w:rPr>
-          <w:lang w:val="en-GB"/>
-        </w:rPr>
-      </w:pPr>
+        <w:rPr>
+          <w:lang w:val="en-GB"/>
+        </w:rPr>
+      </w:pPr>
+      <w:r>
+        <w:rPr>
+          <w:lang w:val="en-GB"/>
+        </w:rPr>
+        <w:t>The elaboration of the fragmentation of the file requested by the current implementation of the Modbus File Transfer is in charge to the CGM, this means that the “</w:t>
+      </w:r>
+      <w:proofErr w:type="spellStart"/>
+      <w:r>
+        <w:rPr>
+          <w:lang w:val="en-GB"/>
+        </w:rPr>
+        <w:t>fst</w:t>
+      </w:r>
+      <w:proofErr w:type="spellEnd"/>
+      <w:r>
+        <w:rPr>
+          <w:lang w:val="en-GB"/>
+        </w:rPr>
+        <w:t xml:space="preserve">” parameter </w:t>
+      </w:r>
+      <w:proofErr w:type="gramStart"/>
+      <w:r>
+        <w:rPr>
+          <w:lang w:val="en-GB"/>
+        </w:rPr>
+        <w:t>is always referred</w:t>
+      </w:r>
+      <w:proofErr w:type="gramEnd"/>
+      <w:r>
+        <w:rPr>
+          <w:lang w:val="en-GB"/>
+        </w:rPr>
+        <w:t xml:space="preserve"> to the start of the “fid” file index passed.</w:t>
+      </w:r>
+      <w:r>
+        <w:rPr>
+          <w:lang w:val="en-GB"/>
+        </w:rPr>
+        <w:br/>
+      </w:r>
+    </w:p>
+    <w:p>
+      <w:pPr>
+        <w:pStyle w:val="NormaleRS"/>
+        <w:rPr>
+          <w:lang w:val="en-GB"/>
+        </w:rPr>
+      </w:pPr>
+    </w:p>
+    <w:p>
+      <w:pPr>
+        <w:pStyle w:val="NormaleRS"/>
+        <w:rPr>
+          <w:lang w:val="en-GB"/>
+        </w:rPr>
+      </w:pPr>
+    </w:p>
+    <w:p>
+      <w:pPr>
+        <w:pStyle w:val="NormaleRS"/>
+        <w:rPr>
+          <w:lang w:val="en-GB"/>
+        </w:rPr>
+      </w:pPr>
+    </w:p>
+    <w:p>
+      <w:pPr>
+        <w:pStyle w:val="NormaleRS"/>
+        <w:rPr>
+          <w:lang w:val="en-GB"/>
+        </w:rPr>
+      </w:pPr>
+      <w:r>
+        <w:rPr>
+          <w:lang w:val="en-GB"/>
+        </w:rPr>
+        <w:lastRenderedPageBreak/>
+        <w:t xml:space="preserve">An example of </w:t>
+      </w:r>
+      <w:proofErr w:type="gramStart"/>
+      <w:r>
+        <w:rPr>
+          <w:lang w:val="en-GB"/>
+        </w:rPr>
+        <w:t>this :</w:t>
+      </w:r>
+      <w:proofErr w:type="gramEnd"/>
+    </w:p>
+    <w:p>
+      <w:pPr>
+        <w:pStyle w:val="NormaleRS"/>
+        <w:rPr>
+          <w:lang w:val="en-GB"/>
+        </w:rPr>
+      </w:pPr>
+      <w:r>
+        <w:rPr>
+          <w:lang w:val="en-GB"/>
+        </w:rPr>
+        <w:t>“</w:t>
+      </w:r>
+      <w:proofErr w:type="gramStart"/>
+      <w:r>
+        <w:rPr>
+          <w:lang w:val="en-GB"/>
+        </w:rPr>
+        <w:t>fid</w:t>
+      </w:r>
+      <w:proofErr w:type="gramEnd"/>
+      <w:r>
+        <w:rPr>
+          <w:lang w:val="en-GB"/>
+        </w:rPr>
+        <w:t>” = 1000</w:t>
+      </w:r>
+    </w:p>
+    <w:p>
+      <w:pPr>
+        <w:pStyle w:val="NormaleRS"/>
+        <w:rPr>
+          <w:lang w:val="en-GB"/>
+        </w:rPr>
+      </w:pPr>
+      <w:r>
+        <w:rPr>
+          <w:lang w:val="en-GB"/>
+        </w:rPr>
+        <w:t>“</w:t>
+      </w:r>
+      <w:proofErr w:type="spellStart"/>
+      <w:proofErr w:type="gramStart"/>
+      <w:r>
+        <w:rPr>
+          <w:lang w:val="en-GB"/>
+        </w:rPr>
+        <w:t>fst</w:t>
+      </w:r>
+      <w:proofErr w:type="spellEnd"/>
+      <w:proofErr w:type="gramEnd"/>
+      <w:r>
+        <w:rPr>
+          <w:lang w:val="en-GB"/>
+        </w:rPr>
+        <w:t>” = 23004</w:t>
+      </w:r>
+    </w:p>
+    <w:p>
+      <w:pPr>
+        <w:pStyle w:val="NormaleRS"/>
+        <w:rPr>
+          <w:lang w:val="en-GB"/>
+        </w:rPr>
+      </w:pPr>
+      <w:r>
+        <w:rPr>
+          <w:lang w:val="en-GB"/>
+        </w:rPr>
+        <w:t>“</w:t>
+      </w:r>
+      <w:proofErr w:type="spellStart"/>
+      <w:proofErr w:type="gramStart"/>
+      <w:r>
+        <w:rPr>
+          <w:lang w:val="en-GB"/>
+        </w:rPr>
+        <w:t>fle</w:t>
+      </w:r>
+      <w:proofErr w:type="spellEnd"/>
+      <w:proofErr w:type="gramEnd"/>
+      <w:r>
+        <w:rPr>
+          <w:lang w:val="en-GB"/>
+        </w:rPr>
+        <w:t>” = 500</w:t>
+      </w:r>
+    </w:p>
+    <w:p>
+      <w:pPr>
+        <w:pStyle w:val="NormaleRS"/>
+        <w:rPr>
+          <w:lang w:val="en-GB"/>
+        </w:rPr>
+      </w:pPr>
+      <w:r>
+        <w:rPr>
+          <w:lang w:val="en-GB"/>
+        </w:rPr>
+        <w:t xml:space="preserve">This means that the CGM will try to read the data from the controller starting from </w:t>
+      </w:r>
+    </w:p>
+    <w:p>
+      <w:pPr>
+        <w:pStyle w:val="NormaleRS"/>
+        <w:rPr>
+          <w:lang w:val="en-GB"/>
+        </w:rPr>
+      </w:pPr>
+      <w:r>
+        <w:rPr>
+          <w:lang w:val="en-GB"/>
+        </w:rPr>
+        <w:t>File index 1001, because the “</w:t>
+      </w:r>
+      <w:proofErr w:type="spellStart"/>
+      <w:r>
+        <w:rPr>
+          <w:lang w:val="en-GB"/>
+        </w:rPr>
+        <w:t>fst</w:t>
+      </w:r>
+      <w:proofErr w:type="spellEnd"/>
+      <w:r>
+        <w:rPr>
+          <w:lang w:val="en-GB"/>
+        </w:rPr>
+        <w:t>” exceed 20000, and request the data from 3004 to 3504.</w:t>
+      </w:r>
     </w:p>
     <w:p>
       <w:pPr>
@@ -4707,63 +5538,40 @@
     </w:p>
     <w:p>
       <w:pPr>
+        <w:pStyle w:val="Titolo2RS"/>
+      </w:pPr>
+      <w:bookmarkStart w:id="25" w:name="_Toc62111260"/>
+      <w:r>
+        <w:t>Error management</w:t>
+      </w:r>
+      <w:bookmarkEnd w:id="25"/>
+    </w:p>
+    <w:p>
+      <w:pPr>
         <w:pStyle w:val="NormaleRS"/>
-        <w:ind w:left="720"/>
-        <w:rPr>
-          <w:lang w:val="en-GB"/>
-        </w:rPr>
-      </w:pPr>
-    </w:p>
-    <w:p>
-      <w:pPr>
-        <w:pStyle w:val="NormaleRS"/>
-        <w:ind w:left="720"/>
-        <w:rPr>
-          <w:lang w:val="en-GB"/>
-        </w:rPr>
-      </w:pPr>
-    </w:p>
-    <w:p>
-      <w:pPr>
-        <w:pStyle w:val="NormaleRS"/>
-        <w:ind w:left="720"/>
-        <w:rPr>
-          <w:lang w:val="en-GB"/>
-        </w:rPr>
-      </w:pPr>
-    </w:p>
-    <w:p>
-      <w:pPr>
-        <w:pStyle w:val="NormaleRS"/>
-        <w:rPr>
-          <w:color w:val="FF0000"/>
-          <w:lang w:val="en-GB"/>
-        </w:rPr>
-      </w:pPr>
-    </w:p>
-    <w:p>
-      <w:pPr>
-        <w:pStyle w:val="Titolo2RS"/>
-      </w:pPr>
-      <w:bookmarkStart w:id="24" w:name="_Toc62045739"/>
-      <w:r>
-        <w:lastRenderedPageBreak/>
-        <w:t>Error management</w:t>
-      </w:r>
-      <w:bookmarkEnd w:id="24"/>
-    </w:p>
-    <w:p>
-      <w:pPr>
-        <w:pStyle w:val="NormaleRS"/>
-        <w:rPr>
-          <w:lang w:val="en-GB"/>
-        </w:rPr>
-      </w:pPr>
-      <w:r>
-        <w:rPr>
-          <w:lang w:val="en-GB"/>
-        </w:rPr>
-        <w:t>The errors are always returned in the field “res”.</w:t>
+        <w:rPr>
+          <w:lang w:val="en-GB"/>
+        </w:rPr>
+      </w:pPr>
+      <w:r>
+        <w:rPr>
+          <w:lang w:val="en-GB"/>
+        </w:rPr>
+        <w:t xml:space="preserve">The errors </w:t>
+      </w:r>
+      <w:proofErr w:type="gramStart"/>
+      <w:r>
+        <w:rPr>
+          <w:lang w:val="en-GB"/>
+        </w:rPr>
+        <w:t>are always returned</w:t>
+      </w:r>
+      <w:proofErr w:type="gramEnd"/>
+      <w:r>
+        <w:rPr>
+          <w:lang w:val="en-GB"/>
+        </w:rPr>
+        <w:t xml:space="preserve"> in the field “res”.</w:t>
       </w:r>
     </w:p>
     <w:p>
@@ -4817,7 +5625,21 @@
         <w:rPr>
           <w:lang w:val="en-GB"/>
         </w:rPr>
-        <w:t xml:space="preserve">the transfer; </w:t>
+        <w:t>the transfer</w:t>
+      </w:r>
+      <w:proofErr w:type="gramStart"/>
+      <w:r>
+        <w:rPr>
+          <w:lang w:val="en-GB"/>
+        </w:rPr>
+        <w:t>;</w:t>
+      </w:r>
+      <w:proofErr w:type="gramEnd"/>
+      <w:r>
+        <w:rPr>
+          <w:lang w:val="en-GB"/>
+        </w:rPr>
+        <w:t xml:space="preserve"> </w:t>
       </w:r>
       <w:r>
         <w:rPr>
@@ -4888,14 +5710,36 @@
         <w:rPr>
           <w:lang w:val="en-GB"/>
         </w:rPr>
-        <w:t>Power failure of the device during the transfer;</w:t>
-      </w:r>
+        <w:t>Power failure of the device during the transfer</w:t>
+      </w:r>
+      <w:proofErr w:type="gramStart"/>
+      <w:r>
+        <w:rPr>
+          <w:lang w:val="en-GB"/>
+        </w:rPr>
+        <w:t>;</w:t>
+      </w:r>
+      <w:proofErr w:type="gramEnd"/>
       <w:r>
         <w:rPr>
           <w:lang w:val="en-GB"/>
         </w:rPr>
         <w:br/>
-        <w:t xml:space="preserve">this case is covered because the Modbus return timeout, and the CGM return a error code 4. </w:t>
+        <w:t xml:space="preserve">this case is covered because the Modbus return timeout, and the CGM return </w:t>
+      </w:r>
+      <w:proofErr w:type="spellStart"/>
+      <w:r>
+        <w:rPr>
+          <w:lang w:val="en-GB"/>
+        </w:rPr>
+        <w:t>a</w:t>
+      </w:r>
+      <w:proofErr w:type="spellEnd"/>
+      <w:r>
+        <w:rPr>
+          <w:lang w:val="en-GB"/>
+        </w:rPr>
+        <w:t xml:space="preserve"> error code 4. </w:t>
       </w:r>
       <w:r>
         <w:rPr>
@@ -4920,8 +5764,16 @@
         <w:rPr>
           <w:lang w:val="en-GB"/>
         </w:rPr>
-        <w:t>Modbus transfer error / exception / timeout;</w:t>
-      </w:r>
+        <w:t>Modbus transfer error / exception / timeout</w:t>
+      </w:r>
+      <w:proofErr w:type="gramStart"/>
+      <w:r>
+        <w:rPr>
+          <w:lang w:val="en-GB"/>
+        </w:rPr>
+        <w:t>;</w:t>
+      </w:r>
+      <w:proofErr w:type="gramEnd"/>
       <w:r>
         <w:rPr>
           <w:lang w:val="en-GB"/>
@@ -4957,7 +5809,16 @@
         <w:jc w:val="left"/>
       </w:pPr>
       <w:r>
-        <w:t>Internet connection lost;</w:t>
+        <w:t xml:space="preserve">Internet connection </w:t>
+      </w:r>
+      <w:proofErr w:type="spellStart"/>
+      <w:proofErr w:type="gramStart"/>
+      <w:r>
+        <w:t>lost</w:t>
+      </w:r>
+      <w:proofErr w:type="spellEnd"/>
+      <w:r>
+        <w:t>;</w:t>
       </w:r>
       <w:r>
         <w:br/>
@@ -4966,7 +5827,56 @@
         <w:rPr>
           <w:color w:val="FF0000"/>
         </w:rPr>
-        <w:t>E’ questa è una bella storia perchè se dura più di timeout del broker quest’ultimo manderà un LWT e il cloud considererà abortito il tra</w:t>
+        <w:t>E</w:t>
+      </w:r>
+      <w:proofErr w:type="gramEnd"/>
+      <w:r>
+        <w:rPr>
+          <w:color w:val="FF0000"/>
+        </w:rPr>
+        <w:t xml:space="preserve">’ questa è una bella storia </w:t>
+      </w:r>
+      <w:proofErr w:type="spellStart"/>
+      <w:r>
+        <w:rPr>
+          <w:color w:val="FF0000"/>
+        </w:rPr>
+        <w:t>perchè</w:t>
+      </w:r>
+      <w:proofErr w:type="spellEnd"/>
+      <w:r>
+        <w:rPr>
+          <w:color w:val="FF0000"/>
+        </w:rPr>
+        <w:t xml:space="preserve"> se dura più di </w:t>
+      </w:r>
+      <w:proofErr w:type="spellStart"/>
+      <w:r>
+        <w:rPr>
+          <w:color w:val="FF0000"/>
+        </w:rPr>
+        <w:t>timeout</w:t>
+      </w:r>
+      <w:proofErr w:type="spellEnd"/>
+      <w:r>
+        <w:rPr>
+          <w:color w:val="FF0000"/>
+        </w:rPr>
+        <w:t xml:space="preserve"> del broker quest’ultimo manderà un LWT e il </w:t>
+      </w:r>
+      <w:proofErr w:type="spellStart"/>
+      <w:r>
+        <w:rPr>
+          <w:color w:val="FF0000"/>
+        </w:rPr>
+        <w:t>cloud</w:t>
+      </w:r>
+      <w:proofErr w:type="spellEnd"/>
+      <w:r>
+        <w:rPr>
+          <w:color w:val="FF0000"/>
+        </w:rPr>
+        <w:t xml:space="preserve"> considererà abortito il tra</w:t>
       </w:r>
       <w:r>
         <w:rPr>
@@ -5011,58 +5921,13 @@
     </w:p>
     <w:p>
       <w:pPr>
-        <w:pStyle w:val="NormaleRS"/>
-      </w:pPr>
-    </w:p>
-    <w:p>
-      <w:pPr>
-        <w:pStyle w:val="NormaleRS"/>
-      </w:pPr>
-    </w:p>
-    <w:p>
-      <w:pPr>
-        <w:pStyle w:val="NormaleRS"/>
-      </w:pPr>
-    </w:p>
-    <w:p>
-      <w:pPr>
-        <w:pStyle w:val="NormaleRS"/>
-      </w:pPr>
-    </w:p>
-    <w:p>
-      <w:pPr>
-        <w:pStyle w:val="NormaleRS"/>
-        <w:rPr>
-          <w:color w:val="FF0000"/>
-        </w:rPr>
-      </w:pPr>
-    </w:p>
-    <w:p>
-      <w:pPr>
-        <w:jc w:val="left"/>
-        <w:rPr>
-          <w:rFonts w:ascii="Verdana" w:hAnsi="Verdana"/>
-          <w:b/>
-          <w:szCs w:val="20"/>
-          <w:lang w:val="it-IT"/>
-        </w:rPr>
-      </w:pPr>
-      <w:r>
-        <w:rPr>
-          <w:lang w:val="it-IT"/>
-        </w:rPr>
-        <w:br w:type="page"/>
-      </w:r>
-    </w:p>
-    <w:p>
-      <w:pPr>
         <w:pStyle w:val="Titolo1RS"/>
         <w:numPr>
           <w:ilvl w:val="0"/>
           <w:numId w:val="2"/>
         </w:numPr>
       </w:pPr>
-      <w:bookmarkStart w:id="25" w:name="_Toc62045741"/>
+      <w:bookmarkStart w:id="26" w:name="_Toc62111261"/>
       <w:r>
         <w:lastRenderedPageBreak/>
         <w:t>B</w:t>
@@ -5070,7 +5935,7 @@
       <w:r>
         <w:t>ackground transfer</w:t>
       </w:r>
-      <w:bookmarkEnd w:id="25"/>
+      <w:bookmarkEnd w:id="26"/>
     </w:p>
     <w:p>
       <w:pPr>
@@ -5084,7 +5949,7 @@
         <w:rPr>
           <w:lang w:val="en-GB"/>
         </w:rPr>
-        <w:t xml:space="preserve">The background transfer is theoretically possible, but this feature require </w:t>
+        <w:t xml:space="preserve">The background transfer is possible, but this feature require </w:t>
       </w:r>
       <w:r>
         <w:rPr>
@@ -5115,47 +5980,149 @@
           <w:lang w:val="en-GB"/>
         </w:rPr>
         <w:br/>
-        <w:t>Currently the alarms are sampled best-effort this means that the Modbus data flow is continuous without any interruption, so that, this method don’t permit to insert a new message to retrieve a data chunk on the middle.</w:t>
-      </w:r>
-      <w:r>
-        <w:rPr>
-          <w:lang w:val="en-GB"/>
-        </w:rPr>
-        <w:br/>
-        <w:t>If we introduce the get of a log chunk the alarm sample rate will decrease, how much ?</w:t>
-      </w:r>
-      <w:r>
-        <w:rPr>
-          <w:lang w:val="en-GB"/>
-        </w:rPr>
-        <w:br/>
-        <w:t xml:space="preserve">depends on </w:t>
-      </w:r>
-      <w:r>
-        <w:rPr>
-          <w:lang w:val="en-GB"/>
-        </w:rPr>
-        <w:t xml:space="preserve">applied </w:t>
-      </w:r>
-      <w:r>
-        <w:rPr>
-          <w:lang w:val="en-GB"/>
-        </w:rPr>
-        <w:t>str</w:t>
-      </w:r>
-      <w:r>
-        <w:rPr>
-          <w:lang w:val="en-GB"/>
-        </w:rPr>
-        <w:t>ategy.</w:t>
-      </w:r>
-      <w:r>
-        <w:rPr>
-          <w:lang w:val="en-GB"/>
-        </w:rPr>
-        <w:br/>
-        <w:t>Anyway, the total transfer time of the log in background increase a lot compared to the exclusive transfer.</w:t>
-      </w:r>
+        <w:t xml:space="preserve">Currently the alarms are sampled </w:t>
+      </w:r>
+      <w:proofErr w:type="gramStart"/>
+      <w:r>
+        <w:rPr>
+          <w:lang w:val="en-GB"/>
+        </w:rPr>
+        <w:t>best-effort</w:t>
+      </w:r>
+      <w:proofErr w:type="gramEnd"/>
+      <w:r>
+        <w:rPr>
+          <w:lang w:val="en-GB"/>
+        </w:rPr>
+        <w:t xml:space="preserve"> this means that the Modbus data flow is continuous without any interruption, so that, this method don’t permit to insert a new message to retrieve a data chunk on the middle.</w:t>
+      </w:r>
+    </w:p>
+    <w:p>
+      <w:pPr>
+        <w:pStyle w:val="NormaleRS"/>
+        <w:jc w:val="left"/>
+        <w:rPr>
+          <w:lang w:val="en-GB"/>
+        </w:rPr>
+      </w:pPr>
+      <w:r>
+        <w:rPr>
+          <w:lang w:val="en-GB"/>
+        </w:rPr>
+        <w:t xml:space="preserve">After some research we have jointly assumed that is reasonable to </w:t>
+      </w:r>
+      <w:r>
+        <w:rPr>
+          <w:b/>
+          <w:lang w:val="en-GB"/>
+        </w:rPr>
+        <w:t>poll the alarms</w:t>
+      </w:r>
+      <w:r>
+        <w:rPr>
+          <w:lang w:val="en-GB"/>
+        </w:rPr>
+        <w:t xml:space="preserve"> every </w:t>
+      </w:r>
+      <w:r>
+        <w:rPr>
+          <w:b/>
+          <w:lang w:val="en-GB"/>
+        </w:rPr>
+        <w:t>5 sec</w:t>
+      </w:r>
+      <w:r>
+        <w:rPr>
+          <w:lang w:val="en-GB"/>
+        </w:rPr>
+        <w:t xml:space="preserve"> (see email), this free some time to get the data from the controller and upload it to the cloud.</w:t>
+      </w:r>
+    </w:p>
+    <w:p>
+      <w:pPr>
+        <w:pStyle w:val="NormaleRS"/>
+        <w:jc w:val="left"/>
+        <w:rPr>
+          <w:lang w:val="en-GB"/>
+        </w:rPr>
+      </w:pPr>
+      <w:r>
+        <w:rPr>
+          <w:lang w:val="en-GB"/>
+        </w:rPr>
+        <w:t>Anyway</w:t>
+      </w:r>
+      <w:r>
+        <w:rPr>
+          <w:lang w:val="en-GB"/>
+        </w:rPr>
+        <w:t xml:space="preserve"> take into account that </w:t>
+      </w:r>
+      <w:r>
+        <w:rPr>
+          <w:lang w:val="en-GB"/>
+        </w:rPr>
+        <w:t>the total transfer time of t</w:t>
+      </w:r>
+      <w:r>
+        <w:rPr>
+          <w:lang w:val="en-GB"/>
+        </w:rPr>
+        <w:t xml:space="preserve">he log in background increase </w:t>
+      </w:r>
+      <w:r>
+        <w:rPr>
+          <w:lang w:val="en-GB"/>
+        </w:rPr>
+        <w:t xml:space="preserve">compared to </w:t>
+      </w:r>
+      <w:proofErr w:type="gramStart"/>
+      <w:r>
+        <w:rPr>
+          <w:lang w:val="en-GB"/>
+        </w:rPr>
+        <w:t xml:space="preserve">an </w:t>
+      </w:r>
+      <w:r>
+        <w:rPr>
+          <w:lang w:val="en-GB"/>
+        </w:rPr>
+        <w:t xml:space="preserve"> exclusive</w:t>
+      </w:r>
+      <w:proofErr w:type="gramEnd"/>
+      <w:r>
+        <w:rPr>
+          <w:lang w:val="en-GB"/>
+        </w:rPr>
+        <w:t xml:space="preserve"> transfer.</w:t>
+      </w:r>
+    </w:p>
+    <w:p>
+      <w:pPr>
+        <w:pStyle w:val="NormaleRS"/>
+        <w:jc w:val="left"/>
+        <w:rPr>
+          <w:lang w:val="en-GB"/>
+        </w:rPr>
+      </w:pPr>
+    </w:p>
+    <w:p>
+      <w:pPr>
+        <w:pStyle w:val="NormaleRS"/>
+        <w:jc w:val="left"/>
+        <w:rPr>
+          <w:lang w:val="en-GB"/>
+        </w:rPr>
+      </w:pPr>
+    </w:p>
+    <w:p>
+      <w:pPr>
+        <w:pStyle w:val="NormaleRS"/>
+        <w:jc w:val="left"/>
+        <w:rPr>
+          <w:lang w:val="en-GB"/>
+        </w:rPr>
+      </w:pPr>
     </w:p>
     <w:p>
       <w:pPr>
@@ -5260,12 +6227,12 @@
           <w:numId w:val="2"/>
         </w:numPr>
       </w:pPr>
-      <w:bookmarkStart w:id="26" w:name="_Toc62045742"/>
+      <w:bookmarkStart w:id="27" w:name="_Toc62111262"/>
       <w:r>
         <w:lastRenderedPageBreak/>
         <w:t>ERROR CODES</w:t>
       </w:r>
-      <w:bookmarkEnd w:id="26"/>
+      <w:bookmarkEnd w:id="27"/>
     </w:p>
     <w:p>
       <w:pPr>
@@ -5316,11 +6283,13 @@
             <w:pPr>
               <w:pStyle w:val="NormaleRS"/>
               <w:rPr>
+                <w:b/>
                 <w:lang w:val="en-GB" w:eastAsia="en-US"/>
               </w:rPr>
             </w:pPr>
             <w:r>
               <w:rPr>
+                <w:b/>
                 <w:lang w:val="en-GB" w:eastAsia="en-US"/>
               </w:rPr>
               <w:t>Code</w:t>
@@ -5335,11 +6304,13 @@
             <w:pPr>
               <w:pStyle w:val="NormaleRS"/>
               <w:rPr>
+                <w:b/>
                 <w:lang w:val="en-GB" w:eastAsia="en-US"/>
               </w:rPr>
             </w:pPr>
             <w:r>
               <w:rPr>
+                <w:b/>
                 <w:lang w:val="en-GB" w:eastAsia="en-US"/>
               </w:rPr>
               <w:t>Description</w:t>
@@ -5561,7 +6532,19 @@
                 <w:lang w:val="en-GB" w:eastAsia="en-US"/>
               </w:rPr>
               <w:br/>
-              <w:t>provided for future compatibility</w:t>
+              <w:t xml:space="preserve">provided for future </w:t>
+            </w:r>
+            <w:r>
+              <w:rPr>
+                <w:lang w:val="en-GB" w:eastAsia="en-US"/>
+              </w:rPr>
+              <w:t xml:space="preserve">back </w:t>
+            </w:r>
+            <w:r>
+              <w:rPr>
+                <w:lang w:val="en-GB" w:eastAsia="en-US"/>
+              </w:rPr>
+              <w:t>compatibility</w:t>
             </w:r>
           </w:p>
         </w:tc>
@@ -5603,14 +6586,46 @@
               <w:rPr>
                 <w:lang w:val="en-GB" w:eastAsia="en-US"/>
               </w:rPr>
-              <w:t>Aborted due to Modbus error during the get of a chunk;</w:t>
+              <w:t>Transfer a</w:t>
+            </w:r>
+            <w:r>
+              <w:rPr>
+                <w:lang w:val="en-GB" w:eastAsia="en-US"/>
+              </w:rPr>
+              <w:t xml:space="preserve">borted due to Modbus error during the </w:t>
+            </w:r>
+            <w:proofErr w:type="spellStart"/>
+            <w:r>
+              <w:rPr>
+                <w:lang w:val="en-GB" w:eastAsia="en-US"/>
+              </w:rPr>
+              <w:t>get</w:t>
+            </w:r>
+            <w:proofErr w:type="spellEnd"/>
+            <w:r>
+              <w:rPr>
+                <w:lang w:val="en-GB" w:eastAsia="en-US"/>
+              </w:rPr>
+              <w:t xml:space="preserve"> of a chunk;</w:t>
             </w:r>
             <w:r>
               <w:rPr>
                 <w:lang w:val="en-GB" w:eastAsia="en-US"/>
               </w:rPr>
               <w:br/>
-              <w:t xml:space="preserve">the CGM try 3 retry </w:t>
+              <w:t>the CGM try 3 retry</w:t>
+            </w:r>
+            <w:r>
+              <w:rPr>
+                <w:lang w:val="en-GB" w:eastAsia="en-US"/>
+              </w:rPr>
+              <w:t>, and</w:t>
+            </w:r>
+            <w:r>
+              <w:rPr>
+                <w:lang w:val="en-GB" w:eastAsia="en-US"/>
+              </w:rPr>
+              <w:t xml:space="preserve"> </w:t>
             </w:r>
             <w:r>
               <w:rPr>
@@ -5621,6 +6636,78 @@
           </w:p>
         </w:tc>
       </w:tr>
+      <w:tr>
+        <w:tc>
+          <w:tcPr>
+            <w:tcW w:w="1129" w:type="dxa"/>
+          </w:tcPr>
+          <w:p>
+            <w:pPr>
+              <w:pStyle w:val="NormaleRS"/>
+              <w:jc w:val="center"/>
+              <w:rPr>
+                <w:lang w:val="en-GB" w:eastAsia="en-US"/>
+              </w:rPr>
+            </w:pPr>
+            <w:r>
+              <w:rPr>
+                <w:lang w:val="en-GB" w:eastAsia="en-US"/>
+              </w:rPr>
+              <w:t>5</w:t>
+            </w:r>
+          </w:p>
+        </w:tc>
+        <w:tc>
+          <w:tcPr>
+            <w:tcW w:w="7932" w:type="dxa"/>
+          </w:tcPr>
+          <w:p>
+            <w:pPr>
+              <w:pStyle w:val="NormaleRS"/>
+              <w:jc w:val="left"/>
+              <w:rPr>
+                <w:lang w:val="en-GB" w:eastAsia="en-US"/>
+              </w:rPr>
+            </w:pPr>
+            <w:r>
+              <w:rPr>
+                <w:lang w:val="en-GB" w:eastAsia="en-US"/>
+              </w:rPr>
+              <w:t>Error Upload command already running</w:t>
+            </w:r>
+          </w:p>
+        </w:tc>
+      </w:tr>
+      <w:tr>
+        <w:tc>
+          <w:tcPr>
+            <w:tcW w:w="1129" w:type="dxa"/>
+          </w:tcPr>
+          <w:p>
+            <w:pPr>
+              <w:pStyle w:val="NormaleRS"/>
+              <w:jc w:val="center"/>
+              <w:rPr>
+                <w:lang w:val="en-GB" w:eastAsia="en-US"/>
+              </w:rPr>
+            </w:pPr>
+          </w:p>
+        </w:tc>
+        <w:tc>
+          <w:tcPr>
+            <w:tcW w:w="7932" w:type="dxa"/>
+          </w:tcPr>
+          <w:p>
+            <w:pPr>
+              <w:pStyle w:val="NormaleRS"/>
+              <w:jc w:val="left"/>
+              <w:rPr>
+                <w:lang w:val="en-GB" w:eastAsia="en-US"/>
+              </w:rPr>
+            </w:pPr>
+          </w:p>
+        </w:tc>
+      </w:tr>
     </w:tbl>
     <w:p>
       <w:pPr>
@@ -5629,6 +6716,8 @@
           <w:lang w:val="en-GB" w:eastAsia="en-US"/>
         </w:rPr>
       </w:pPr>
+      <w:bookmarkStart w:id="28" w:name="_GoBack"/>
+      <w:bookmarkEnd w:id="28"/>
     </w:p>
     <w:p>
       <w:pPr>
@@ -5638,12 +6727,12 @@
           <w:numId w:val="2"/>
         </w:numPr>
       </w:pPr>
-      <w:bookmarkStart w:id="27" w:name="_Toc62045743"/>
+      <w:bookmarkStart w:id="29" w:name="_Toc62111263"/>
       <w:r>
         <w:lastRenderedPageBreak/>
         <w:t>Useful links</w:t>
       </w:r>
-      <w:bookmarkEnd w:id="27"/>
+      <w:bookmarkEnd w:id="29"/>
     </w:p>
     <w:p>
       <w:pPr>
@@ -5662,8 +6751,8 @@
           <w:lang w:val="en-GB"/>
         </w:rPr>
       </w:pPr>
-      <w:bookmarkStart w:id="28" w:name="UL_1"/>
-      <w:bookmarkEnd w:id="28"/>
+      <w:bookmarkStart w:id="30" w:name="UL_1"/>
+      <w:bookmarkEnd w:id="30"/>
       <w:r>
         <w:rPr>
           <w:lang w:val="en-GB"/>
@@ -5710,7 +6799,15 @@
         <w:jc w:val="left"/>
       </w:pPr>
       <w:r>
-        <w:t>Log format Marzolla vecchia versione non aggiornato</w:t>
+        <w:t xml:space="preserve">Log format </w:t>
+      </w:r>
+      <w:proofErr w:type="spellStart"/>
+      <w:r>
+        <w:t>Marzolla</w:t>
+      </w:r>
+      <w:proofErr w:type="spellEnd"/>
+      <w:r>
+        <w:t xml:space="preserve"> vecchia versione non aggiornato</w:t>
       </w:r>
     </w:p>
     <w:p>
@@ -5744,11 +6841,11 @@
         <w:pStyle w:val="NormaleRS"/>
         <w:jc w:val="left"/>
       </w:pPr>
-      <w:bookmarkStart w:id="29" w:name="UL_2"/>
+      <w:bookmarkStart w:id="31" w:name="UL_2"/>
       <w:r>
         <w:t xml:space="preserve">[2] </w:t>
       </w:r>
-      <w:bookmarkEnd w:id="29"/>
+      <w:bookmarkEnd w:id="31"/>
       <w:r>
         <w:t>Strategia Integrazione</w:t>
       </w:r>
@@ -5787,17 +6884,21 @@
       <w:r>
         <w:t>[</w:t>
       </w:r>
-      <w:bookmarkStart w:id="30" w:name="UL_3"/>
+      <w:bookmarkStart w:id="32" w:name="UL_3"/>
+      <w:proofErr w:type="gramStart"/>
       <w:r>
         <w:t>3</w:t>
       </w:r>
-      <w:bookmarkEnd w:id="30"/>
+      <w:bookmarkEnd w:id="32"/>
       <w:r>
         <w:t>]</w:t>
       </w:r>
+      <w:proofErr w:type="spellStart"/>
       <w:r>
         <w:t>STc</w:t>
       </w:r>
+      <w:proofErr w:type="spellEnd"/>
+      <w:proofErr w:type="gramEnd"/>
     </w:p>
     <w:p>
       <w:pPr>
@@ -5830,12 +6931,54 @@
         <w:pStyle w:val="NormaleRS"/>
         <w:jc w:val="left"/>
       </w:pPr>
-      <w:bookmarkStart w:id="31" w:name="_GoBack"/>
-      <w:bookmarkEnd w:id="31"/>
+      <w:r>
+        <w:t xml:space="preserve">[4] CAREL Design Standard </w:t>
+      </w:r>
+      <w:proofErr w:type="spellStart"/>
+      <w:r>
+        <w:t>Modbus</w:t>
+      </w:r>
+      <w:proofErr w:type="spellEnd"/>
+      <w:r>
+        <w:t xml:space="preserve"> </w:t>
+      </w:r>
+      <w:proofErr w:type="spellStart"/>
+      <w:r>
+        <w:t>Protocol</w:t>
+      </w:r>
+      <w:proofErr w:type="spellEnd"/>
+    </w:p>
+    <w:p>
+      <w:pPr>
+        <w:pStyle w:val="NormaleRS"/>
+        <w:jc w:val="left"/>
+      </w:pPr>
+      <w:hyperlink r:id="rId25" w:history="1">
+        <w:r>
+          <w:rPr>
+            <w:rStyle w:val="Collegamentoipertestuale"/>
+          </w:rPr>
+          <w:t xml:space="preserve">https://svncarel.carel.com/svn/designstandards/trunk/Modbus </w:t>
+        </w:r>
+        <w:proofErr w:type="spellStart"/>
+        <w:r>
+          <w:rPr>
+            <w:rStyle w:val="Collegamentoipertestuale"/>
+          </w:rPr>
+          <w:t>Protocol</w:t>
+        </w:r>
+        <w:proofErr w:type="spellEnd"/>
+      </w:hyperlink>
+    </w:p>
+    <w:p>
+      <w:pPr>
+        <w:pStyle w:val="NormaleRS"/>
+        <w:jc w:val="left"/>
+      </w:pPr>
     </w:p>
     <w:sectPr>
-      <w:headerReference w:type="default" r:id="rId25"/>
-      <w:footerReference w:type="default" r:id="rId26"/>
+      <w:headerReference w:type="default" r:id="rId26"/>
+      <w:footerReference w:type="default" r:id="rId27"/>
       <w:pgSz w:w="11906" w:h="16838"/>
       <w:pgMar w:top="1418" w:right="1134" w:bottom="2552" w:left="1701" w:header="708" w:footer="708" w:gutter="0"/>
       <w:cols w:space="708"/>
@@ -6143,7 +7286,7 @@
               <w:sz w:val="16"/>
               <w:lang w:val="en-GB"/>
             </w:rPr>
-            <w:t>10</w:t>
+            <w:t>11</w:t>
           </w:r>
           <w:r>
             <w:rPr>
@@ -6239,8 +7382,17 @@
               <w:rFonts w:ascii="Verdana" w:hAnsi="Verdana"/>
               <w:lang w:val="en-GB"/>
             </w:rPr>
-            <w:t>Validated and approved by: A.Bilato</w:t>
+            <w:t xml:space="preserve">Validated and approved by: </w:t>
           </w:r>
+          <w:proofErr w:type="spellStart"/>
+          <w:r>
+            <w:rPr>
+              <w:rFonts w:ascii="Verdana" w:hAnsi="Verdana"/>
+              <w:lang w:val="en-GB"/>
+            </w:rPr>
+            <w:t>A.Bilato</w:t>
+          </w:r>
+          <w:proofErr w:type="spellEnd"/>
         </w:p>
       </w:tc>
       <w:tc>
@@ -11309,7 +12461,7 @@
 </file>
 
 <file path=customXml/itemProps1.xml><?xml version="1.0" encoding="utf-8"?>
-<ds:datastoreItem xmlns:ds="http://schemas.openxmlformats.org/officeDocument/2006/customXml" ds:itemID="{D2DBE831-7DEE-4E60-BA31-5D30E23734D1}">
+<ds:datastoreItem xmlns:ds="http://schemas.openxmlformats.org/officeDocument/2006/customXml" ds:itemID="{5F7E2CD4-AB9A-4E3B-B82A-C2E0930AC57B}">
   <ds:schemaRefs>
     <ds:schemaRef ds:uri="http://schemas.openxmlformats.org/officeDocument/2006/bibliography"/>
   </ds:schemaRefs>

</xml_diff>